<commit_message>
Cập nhật thống kê mẫu sn0040.
</commit_message>
<xml_diff>
--- a/Lab3.22/Báo cáo.docx
+++ b/Lab3.22/Báo cáo.docx
@@ -10023,8 +10023,6 @@
           <w:szCs w:val="26"/>
         </w:rPr>
       </w:pPr>
-      <w:bookmarkStart w:id="19" w:name="_GoBack"/>
-      <w:bookmarkEnd w:id="19"/>
     </w:p>
     <w:tbl>
       <w:tblPr>
@@ -10363,6 +10361,14 @@
                 <w:szCs w:val="26"/>
               </w:rPr>
             </w:pPr>
+            <w:r>
+              <w:rPr>
+                <w:rFonts w:ascii="Times New Roman" w:hAnsi="Times New Roman" w:cs="Times New Roman"/>
+                <w:sz w:val="26"/>
+                <w:szCs w:val="26"/>
+              </w:rPr>
+              <w:t>0</w:t>
+            </w:r>
           </w:p>
         </w:tc>
         <w:tc>
@@ -10381,6 +10387,14 @@
                 <w:szCs w:val="26"/>
               </w:rPr>
             </w:pPr>
+            <w:r>
+              <w:rPr>
+                <w:rFonts w:ascii="Times New Roman" w:hAnsi="Times New Roman" w:cs="Times New Roman"/>
+                <w:sz w:val="26"/>
+                <w:szCs w:val="26"/>
+              </w:rPr>
+              <w:t>30</w:t>
+            </w:r>
           </w:p>
         </w:tc>
         <w:tc>
@@ -10399,6 +10413,14 @@
                 <w:szCs w:val="26"/>
               </w:rPr>
             </w:pPr>
+            <w:r>
+              <w:rPr>
+                <w:rFonts w:ascii="Times New Roman" w:hAnsi="Times New Roman" w:cs="Times New Roman"/>
+                <w:sz w:val="26"/>
+                <w:szCs w:val="26"/>
+              </w:rPr>
+              <w:t>30</w:t>
+            </w:r>
           </w:p>
         </w:tc>
         <w:tc>
@@ -10417,6 +10439,14 @@
                 <w:szCs w:val="26"/>
               </w:rPr>
             </w:pPr>
+            <w:r>
+              <w:rPr>
+                <w:rFonts w:ascii="Times New Roman" w:hAnsi="Times New Roman" w:cs="Times New Roman"/>
+                <w:sz w:val="26"/>
+                <w:szCs w:val="26"/>
+              </w:rPr>
+              <w:t>0%</w:t>
+            </w:r>
           </w:p>
         </w:tc>
       </w:tr>
@@ -10874,6 +10904,14 @@
                 <w:szCs w:val="26"/>
               </w:rPr>
             </w:pPr>
+            <w:r>
+              <w:rPr>
+                <w:rFonts w:ascii="Times New Roman" w:hAnsi="Times New Roman" w:cs="Times New Roman"/>
+                <w:sz w:val="26"/>
+                <w:szCs w:val="26"/>
+              </w:rPr>
+              <w:t>0</w:t>
+            </w:r>
           </w:p>
         </w:tc>
         <w:tc>
@@ -10892,6 +10930,14 @@
                 <w:szCs w:val="26"/>
               </w:rPr>
             </w:pPr>
+            <w:r>
+              <w:rPr>
+                <w:rFonts w:ascii="Times New Roman" w:hAnsi="Times New Roman" w:cs="Times New Roman"/>
+                <w:sz w:val="26"/>
+                <w:szCs w:val="26"/>
+              </w:rPr>
+              <w:t>30</w:t>
+            </w:r>
           </w:p>
         </w:tc>
         <w:tc>
@@ -10910,6 +10956,14 @@
                 <w:szCs w:val="26"/>
               </w:rPr>
             </w:pPr>
+            <w:r>
+              <w:rPr>
+                <w:rFonts w:ascii="Times New Roman" w:hAnsi="Times New Roman" w:cs="Times New Roman"/>
+                <w:sz w:val="26"/>
+                <w:szCs w:val="26"/>
+              </w:rPr>
+              <w:t>30</w:t>
+            </w:r>
           </w:p>
         </w:tc>
         <w:tc>
@@ -10928,6 +10982,14 @@
                 <w:szCs w:val="26"/>
               </w:rPr>
             </w:pPr>
+            <w:r>
+              <w:rPr>
+                <w:rFonts w:ascii="Times New Roman" w:hAnsi="Times New Roman" w:cs="Times New Roman"/>
+                <w:sz w:val="26"/>
+                <w:szCs w:val="26"/>
+              </w:rPr>
+              <w:t>0%</w:t>
+            </w:r>
           </w:p>
         </w:tc>
       </w:tr>
@@ -11521,6 +11583,14 @@
                 <w:szCs w:val="26"/>
               </w:rPr>
             </w:pPr>
+            <w:r>
+              <w:rPr>
+                <w:rFonts w:ascii="Times New Roman" w:hAnsi="Times New Roman" w:cs="Times New Roman"/>
+                <w:sz w:val="26"/>
+                <w:szCs w:val="26"/>
+              </w:rPr>
+              <w:t>81</w:t>
+            </w:r>
           </w:p>
         </w:tc>
         <w:tc>
@@ -11539,6 +11609,14 @@
                 <w:szCs w:val="26"/>
               </w:rPr>
             </w:pPr>
+            <w:r>
+              <w:rPr>
+                <w:rFonts w:ascii="Times New Roman" w:hAnsi="Times New Roman" w:cs="Times New Roman"/>
+                <w:sz w:val="26"/>
+                <w:szCs w:val="26"/>
+              </w:rPr>
+              <w:t>8</w:t>
+            </w:r>
           </w:p>
         </w:tc>
         <w:tc>
@@ -11557,6 +11635,14 @@
                 <w:szCs w:val="26"/>
               </w:rPr>
             </w:pPr>
+            <w:r>
+              <w:rPr>
+                <w:rFonts w:ascii="Times New Roman" w:hAnsi="Times New Roman" w:cs="Times New Roman"/>
+                <w:sz w:val="26"/>
+                <w:szCs w:val="26"/>
+              </w:rPr>
+              <w:t>170</w:t>
+            </w:r>
           </w:p>
         </w:tc>
         <w:tc>
@@ -11575,6 +11661,14 @@
                 <w:szCs w:val="26"/>
               </w:rPr>
             </w:pPr>
+            <w:r>
+              <w:rPr>
+                <w:rFonts w:ascii="Times New Roman" w:hAnsi="Times New Roman" w:cs="Times New Roman"/>
+                <w:sz w:val="26"/>
+                <w:szCs w:val="26"/>
+              </w:rPr>
+              <w:t>0</w:t>
+            </w:r>
           </w:p>
         </w:tc>
         <w:tc>
@@ -11593,6 +11687,14 @@
                 <w:szCs w:val="26"/>
               </w:rPr>
             </w:pPr>
+            <w:r>
+              <w:rPr>
+                <w:rFonts w:ascii="Times New Roman" w:hAnsi="Times New Roman" w:cs="Times New Roman"/>
+                <w:sz w:val="26"/>
+                <w:szCs w:val="26"/>
+              </w:rPr>
+              <w:t>259</w:t>
+            </w:r>
           </w:p>
         </w:tc>
         <w:tc>
@@ -11611,6 +11713,14 @@
                 <w:szCs w:val="26"/>
               </w:rPr>
             </w:pPr>
+            <w:r>
+              <w:rPr>
+                <w:rFonts w:ascii="Times New Roman" w:hAnsi="Times New Roman" w:cs="Times New Roman"/>
+                <w:sz w:val="26"/>
+                <w:szCs w:val="26"/>
+              </w:rPr>
+              <w:t>31.27%</w:t>
+            </w:r>
           </w:p>
         </w:tc>
         <w:tc>
@@ -11629,6 +11739,14 @@
                 <w:szCs w:val="26"/>
               </w:rPr>
             </w:pPr>
+            <w:r>
+              <w:rPr>
+                <w:rFonts w:ascii="Times New Roman" w:hAnsi="Times New Roman" w:cs="Times New Roman"/>
+                <w:sz w:val="26"/>
+                <w:szCs w:val="26"/>
+              </w:rPr>
+              <w:t>31.27%</w:t>
+            </w:r>
           </w:p>
         </w:tc>
       </w:tr>
@@ -12276,6 +12394,14 @@
                 <w:szCs w:val="26"/>
               </w:rPr>
             </w:pPr>
+            <w:r>
+              <w:rPr>
+                <w:rFonts w:ascii="Times New Roman" w:hAnsi="Times New Roman" w:cs="Times New Roman"/>
+                <w:sz w:val="26"/>
+                <w:szCs w:val="26"/>
+              </w:rPr>
+              <w:t>79</w:t>
+            </w:r>
           </w:p>
         </w:tc>
         <w:tc>
@@ -12294,6 +12420,14 @@
                 <w:szCs w:val="26"/>
               </w:rPr>
             </w:pPr>
+            <w:r>
+              <w:rPr>
+                <w:rFonts w:ascii="Times New Roman" w:hAnsi="Times New Roman" w:cs="Times New Roman"/>
+                <w:sz w:val="26"/>
+                <w:szCs w:val="26"/>
+              </w:rPr>
+              <w:t>7</w:t>
+            </w:r>
           </w:p>
         </w:tc>
         <w:tc>
@@ -12312,6 +12446,14 @@
                 <w:szCs w:val="26"/>
               </w:rPr>
             </w:pPr>
+            <w:r>
+              <w:rPr>
+                <w:rFonts w:ascii="Times New Roman" w:hAnsi="Times New Roman" w:cs="Times New Roman"/>
+                <w:sz w:val="26"/>
+                <w:szCs w:val="26"/>
+              </w:rPr>
+              <w:t>173</w:t>
+            </w:r>
           </w:p>
         </w:tc>
         <w:tc>
@@ -12330,6 +12472,14 @@
                 <w:szCs w:val="26"/>
               </w:rPr>
             </w:pPr>
+            <w:r>
+              <w:rPr>
+                <w:rFonts w:ascii="Times New Roman" w:hAnsi="Times New Roman" w:cs="Times New Roman"/>
+                <w:sz w:val="26"/>
+                <w:szCs w:val="26"/>
+              </w:rPr>
+              <w:t>0</w:t>
+            </w:r>
           </w:p>
         </w:tc>
         <w:tc>
@@ -12348,6 +12498,14 @@
                 <w:szCs w:val="26"/>
               </w:rPr>
             </w:pPr>
+            <w:r>
+              <w:rPr>
+                <w:rFonts w:ascii="Times New Roman" w:hAnsi="Times New Roman" w:cs="Times New Roman"/>
+                <w:sz w:val="26"/>
+                <w:szCs w:val="26"/>
+              </w:rPr>
+              <w:t>259</w:t>
+            </w:r>
           </w:p>
         </w:tc>
         <w:tc>
@@ -12366,6 +12524,14 @@
                 <w:szCs w:val="26"/>
               </w:rPr>
             </w:pPr>
+            <w:r>
+              <w:rPr>
+                <w:rFonts w:ascii="Times New Roman" w:hAnsi="Times New Roman" w:cs="Times New Roman"/>
+                <w:sz w:val="26"/>
+                <w:szCs w:val="26"/>
+              </w:rPr>
+              <w:t>30.50%</w:t>
+            </w:r>
           </w:p>
         </w:tc>
         <w:tc>
@@ -12384,6 +12550,14 @@
                 <w:szCs w:val="26"/>
               </w:rPr>
             </w:pPr>
+            <w:r>
+              <w:rPr>
+                <w:rFonts w:ascii="Times New Roman" w:hAnsi="Times New Roman" w:cs="Times New Roman"/>
+                <w:sz w:val="26"/>
+                <w:szCs w:val="26"/>
+              </w:rPr>
+              <w:t>30.50%</w:t>
+            </w:r>
           </w:p>
         </w:tc>
       </w:tr>
@@ -12865,6 +13039,385 @@
     <w:p>
       <w:pPr>
         <w:pStyle w:val="ListParagraph"/>
+        <w:ind w:left="993" w:firstLine="447"/>
+        <w:rPr>
+          <w:rFonts w:ascii="Times New Roman" w:hAnsi="Times New Roman" w:cs="Times New Roman"/>
+          <w:sz w:val="26"/>
+          <w:szCs w:val="26"/>
+        </w:rPr>
+      </w:pPr>
+    </w:p>
+    <w:tbl>
+      <w:tblPr>
+        <w:tblStyle w:val="GridTable5Dark-Accent1"/>
+        <w:tblW w:w="0" w:type="auto"/>
+        <w:jc w:val="center"/>
+        <w:tblLayout w:type="fixed"/>
+        <w:tblLook w:val="04A0" w:firstRow="1" w:lastRow="0" w:firstColumn="1" w:lastColumn="0" w:noHBand="0" w:noVBand="1"/>
+      </w:tblPr>
+      <w:tblGrid>
+        <w:gridCol w:w="1231"/>
+        <w:gridCol w:w="1134"/>
+        <w:gridCol w:w="1552"/>
+      </w:tblGrid>
+      <w:tr>
+        <w:trPr>
+          <w:cnfStyle w:val="100000000000" w:firstRow="1" w:lastRow="0" w:firstColumn="0" w:lastColumn="0" w:oddVBand="0" w:evenVBand="0" w:oddHBand="0" w:evenHBand="0" w:firstRowFirstColumn="0" w:firstRowLastColumn="0" w:lastRowFirstColumn="0" w:lastRowLastColumn="0"/>
+          <w:jc w:val="center"/>
+        </w:trPr>
+        <w:tc>
+          <w:tcPr>
+            <w:cnfStyle w:val="001000000000" w:firstRow="0" w:lastRow="0" w:firstColumn="1" w:lastColumn="0" w:oddVBand="0" w:evenVBand="0" w:oddHBand="0" w:evenHBand="0" w:firstRowFirstColumn="0" w:firstRowLastColumn="0" w:lastRowFirstColumn="0" w:lastRowLastColumn="0"/>
+            <w:tcW w:w="3917" w:type="dxa"/>
+            <w:gridSpan w:val="3"/>
+          </w:tcPr>
+          <w:p>
+            <w:pPr>
+              <w:pStyle w:val="ListParagraph"/>
+              <w:ind w:left="0"/>
+              <w:jc w:val="center"/>
+              <w:rPr>
+                <w:rFonts w:ascii="Times New Roman" w:hAnsi="Times New Roman" w:cs="Times New Roman"/>
+                <w:b w:val="0"/>
+                <w:bCs w:val="0"/>
+                <w:sz w:val="26"/>
+                <w:szCs w:val="26"/>
+              </w:rPr>
+            </w:pPr>
+            <w:r>
+              <w:rPr>
+                <w:rFonts w:ascii="Times New Roman" w:hAnsi="Times New Roman" w:cs="Times New Roman"/>
+                <w:sz w:val="26"/>
+                <w:szCs w:val="26"/>
+              </w:rPr>
+              <w:t>Perplexity</w:t>
+            </w:r>
+          </w:p>
+        </w:tc>
+      </w:tr>
+      <w:tr>
+        <w:trPr>
+          <w:cnfStyle w:val="000000100000" w:firstRow="0" w:lastRow="0" w:firstColumn="0" w:lastColumn="0" w:oddVBand="0" w:evenVBand="0" w:oddHBand="1" w:evenHBand="0" w:firstRowFirstColumn="0" w:firstRowLastColumn="0" w:lastRowFirstColumn="0" w:lastRowLastColumn="0"/>
+          <w:jc w:val="center"/>
+        </w:trPr>
+        <w:tc>
+          <w:tcPr>
+            <w:cnfStyle w:val="001000000000" w:firstRow="0" w:lastRow="0" w:firstColumn="1" w:lastColumn="0" w:oddVBand="0" w:evenVBand="0" w:oddHBand="0" w:evenHBand="0" w:firstRowFirstColumn="0" w:firstRowLastColumn="0" w:lastRowFirstColumn="0" w:lastRowLastColumn="0"/>
+            <w:tcW w:w="1231" w:type="dxa"/>
+          </w:tcPr>
+          <w:p>
+            <w:pPr>
+              <w:pStyle w:val="ListParagraph"/>
+              <w:ind w:left="0"/>
+              <w:jc w:val="center"/>
+              <w:rPr>
+                <w:rFonts w:ascii="Times New Roman" w:hAnsi="Times New Roman" w:cs="Times New Roman"/>
+                <w:sz w:val="26"/>
+                <w:szCs w:val="26"/>
+              </w:rPr>
+            </w:pPr>
+            <w:r>
+              <w:rPr>
+                <w:rFonts w:ascii="Times New Roman" w:hAnsi="Times New Roman" w:cs="Times New Roman"/>
+                <w:sz w:val="26"/>
+                <w:szCs w:val="26"/>
+              </w:rPr>
+              <w:t>n</w:t>
+            </w:r>
+          </w:p>
+        </w:tc>
+        <w:tc>
+          <w:tcPr>
+            <w:tcW w:w="1134" w:type="dxa"/>
+          </w:tcPr>
+          <w:p>
+            <w:pPr>
+              <w:pStyle w:val="ListParagraph"/>
+              <w:ind w:left="0"/>
+              <w:jc w:val="center"/>
+              <w:cnfStyle w:val="000000100000" w:firstRow="0" w:lastRow="0" w:firstColumn="0" w:lastColumn="0" w:oddVBand="0" w:evenVBand="0" w:oddHBand="1" w:evenHBand="0" w:firstRowFirstColumn="0" w:firstRowLastColumn="0" w:lastRowFirstColumn="0" w:lastRowLastColumn="0"/>
+              <w:rPr>
+                <w:rFonts w:ascii="Times New Roman" w:hAnsi="Times New Roman" w:cs="Times New Roman"/>
+                <w:sz w:val="26"/>
+                <w:szCs w:val="26"/>
+              </w:rPr>
+            </w:pPr>
+            <w:r>
+              <w:rPr>
+                <w:rFonts w:ascii="Times New Roman" w:hAnsi="Times New Roman" w:cs="Times New Roman"/>
+                <w:sz w:val="26"/>
+                <w:szCs w:val="26"/>
+              </w:rPr>
+              <w:t>bigram</w:t>
+            </w:r>
+          </w:p>
+        </w:tc>
+        <w:tc>
+          <w:tcPr>
+            <w:tcW w:w="1552" w:type="dxa"/>
+          </w:tcPr>
+          <w:p>
+            <w:pPr>
+              <w:pStyle w:val="ListParagraph"/>
+              <w:ind w:left="0"/>
+              <w:jc w:val="center"/>
+              <w:cnfStyle w:val="000000100000" w:firstRow="0" w:lastRow="0" w:firstColumn="0" w:lastColumn="0" w:oddVBand="0" w:evenVBand="0" w:oddHBand="1" w:evenHBand="0" w:firstRowFirstColumn="0" w:firstRowLastColumn="0" w:lastRowFirstColumn="0" w:lastRowLastColumn="0"/>
+              <w:rPr>
+                <w:rFonts w:ascii="Times New Roman" w:hAnsi="Times New Roman" w:cs="Times New Roman"/>
+                <w:sz w:val="26"/>
+                <w:szCs w:val="26"/>
+              </w:rPr>
+            </w:pPr>
+            <w:r>
+              <w:rPr>
+                <w:rFonts w:ascii="Times New Roman" w:hAnsi="Times New Roman" w:cs="Times New Roman"/>
+                <w:sz w:val="26"/>
+                <w:szCs w:val="26"/>
+              </w:rPr>
+              <w:t>trigram</w:t>
+            </w:r>
+          </w:p>
+        </w:tc>
+      </w:tr>
+      <w:tr>
+        <w:trPr>
+          <w:jc w:val="center"/>
+        </w:trPr>
+        <w:tc>
+          <w:tcPr>
+            <w:cnfStyle w:val="001000000000" w:firstRow="0" w:lastRow="0" w:firstColumn="1" w:lastColumn="0" w:oddVBand="0" w:evenVBand="0" w:oddHBand="0" w:evenHBand="0" w:firstRowFirstColumn="0" w:firstRowLastColumn="0" w:lastRowFirstColumn="0" w:lastRowLastColumn="0"/>
+            <w:tcW w:w="1231" w:type="dxa"/>
+          </w:tcPr>
+          <w:p>
+            <w:pPr>
+              <w:pStyle w:val="ListParagraph"/>
+              <w:ind w:left="0"/>
+              <w:jc w:val="center"/>
+              <w:rPr>
+                <w:rFonts w:ascii="Times New Roman" w:hAnsi="Times New Roman" w:cs="Times New Roman"/>
+                <w:b w:val="0"/>
+                <w:sz w:val="26"/>
+                <w:szCs w:val="26"/>
+              </w:rPr>
+            </w:pPr>
+            <w:r>
+              <w:rPr>
+                <w:rFonts w:ascii="Times New Roman" w:hAnsi="Times New Roman" w:cs="Times New Roman"/>
+                <w:b w:val="0"/>
+                <w:sz w:val="26"/>
+                <w:szCs w:val="26"/>
+              </w:rPr>
+              <w:t>sn0001</w:t>
+            </w:r>
+          </w:p>
+        </w:tc>
+        <w:tc>
+          <w:tcPr>
+            <w:tcW w:w="1134" w:type="dxa"/>
+          </w:tcPr>
+          <w:p>
+            <w:pPr>
+              <w:pStyle w:val="ListParagraph"/>
+              <w:ind w:left="0"/>
+              <w:jc w:val="center"/>
+              <w:cnfStyle w:val="000000000000" w:firstRow="0" w:lastRow="0" w:firstColumn="0" w:lastColumn="0" w:oddVBand="0" w:evenVBand="0" w:oddHBand="0" w:evenHBand="0" w:firstRowFirstColumn="0" w:firstRowLastColumn="0" w:lastRowFirstColumn="0" w:lastRowLastColumn="0"/>
+              <w:rPr>
+                <w:rFonts w:ascii="Times New Roman" w:hAnsi="Times New Roman" w:cs="Times New Roman"/>
+                <w:sz w:val="26"/>
+                <w:szCs w:val="26"/>
+              </w:rPr>
+            </w:pPr>
+          </w:p>
+        </w:tc>
+        <w:tc>
+          <w:tcPr>
+            <w:tcW w:w="1552" w:type="dxa"/>
+          </w:tcPr>
+          <w:p>
+            <w:pPr>
+              <w:pStyle w:val="ListParagraph"/>
+              <w:ind w:left="0"/>
+              <w:jc w:val="center"/>
+              <w:cnfStyle w:val="000000000000" w:firstRow="0" w:lastRow="0" w:firstColumn="0" w:lastColumn="0" w:oddVBand="0" w:evenVBand="0" w:oddHBand="0" w:evenHBand="0" w:firstRowFirstColumn="0" w:firstRowLastColumn="0" w:lastRowFirstColumn="0" w:lastRowLastColumn="0"/>
+              <w:rPr>
+                <w:rFonts w:ascii="Times New Roman" w:hAnsi="Times New Roman" w:cs="Times New Roman"/>
+                <w:sz w:val="26"/>
+                <w:szCs w:val="26"/>
+              </w:rPr>
+            </w:pPr>
+          </w:p>
+        </w:tc>
+      </w:tr>
+      <w:tr>
+        <w:trPr>
+          <w:cnfStyle w:val="000000100000" w:firstRow="0" w:lastRow="0" w:firstColumn="0" w:lastColumn="0" w:oddVBand="0" w:evenVBand="0" w:oddHBand="1" w:evenHBand="0" w:firstRowFirstColumn="0" w:firstRowLastColumn="0" w:lastRowFirstColumn="0" w:lastRowLastColumn="0"/>
+          <w:jc w:val="center"/>
+        </w:trPr>
+        <w:tc>
+          <w:tcPr>
+            <w:cnfStyle w:val="001000000000" w:firstRow="0" w:lastRow="0" w:firstColumn="1" w:lastColumn="0" w:oddVBand="0" w:evenVBand="0" w:oddHBand="0" w:evenHBand="0" w:firstRowFirstColumn="0" w:firstRowLastColumn="0" w:lastRowFirstColumn="0" w:lastRowLastColumn="0"/>
+            <w:tcW w:w="1231" w:type="dxa"/>
+          </w:tcPr>
+          <w:p>
+            <w:pPr>
+              <w:pStyle w:val="ListParagraph"/>
+              <w:ind w:left="0"/>
+              <w:jc w:val="center"/>
+              <w:rPr>
+                <w:rFonts w:ascii="Times New Roman" w:hAnsi="Times New Roman" w:cs="Times New Roman"/>
+                <w:b w:val="0"/>
+                <w:sz w:val="26"/>
+                <w:szCs w:val="26"/>
+              </w:rPr>
+            </w:pPr>
+            <w:r>
+              <w:rPr>
+                <w:rFonts w:ascii="Times New Roman" w:hAnsi="Times New Roman" w:cs="Times New Roman"/>
+                <w:b w:val="0"/>
+                <w:sz w:val="26"/>
+                <w:szCs w:val="26"/>
+              </w:rPr>
+              <w:t>sn0040</w:t>
+            </w:r>
+          </w:p>
+        </w:tc>
+        <w:tc>
+          <w:tcPr>
+            <w:tcW w:w="1134" w:type="dxa"/>
+          </w:tcPr>
+          <w:p>
+            <w:pPr>
+              <w:pStyle w:val="ListParagraph"/>
+              <w:ind w:left="0"/>
+              <w:jc w:val="center"/>
+              <w:cnfStyle w:val="000000100000" w:firstRow="0" w:lastRow="0" w:firstColumn="0" w:lastColumn="0" w:oddVBand="0" w:evenVBand="0" w:oddHBand="1" w:evenHBand="0" w:firstRowFirstColumn="0" w:firstRowLastColumn="0" w:lastRowFirstColumn="0" w:lastRowLastColumn="0"/>
+              <w:rPr>
+                <w:rFonts w:ascii="Times New Roman" w:hAnsi="Times New Roman" w:cs="Times New Roman"/>
+                <w:sz w:val="26"/>
+                <w:szCs w:val="26"/>
+              </w:rPr>
+            </w:pPr>
+            <w:r>
+              <w:rPr>
+                <w:rFonts w:ascii="Times New Roman" w:hAnsi="Times New Roman" w:cs="Times New Roman"/>
+                <w:sz w:val="26"/>
+                <w:szCs w:val="26"/>
+              </w:rPr>
+              <w:t>36.5275</w:t>
+            </w:r>
+          </w:p>
+        </w:tc>
+        <w:tc>
+          <w:tcPr>
+            <w:tcW w:w="1552" w:type="dxa"/>
+          </w:tcPr>
+          <w:p>
+            <w:pPr>
+              <w:pStyle w:val="ListParagraph"/>
+              <w:ind w:left="0"/>
+              <w:jc w:val="center"/>
+              <w:cnfStyle w:val="000000100000" w:firstRow="0" w:lastRow="0" w:firstColumn="0" w:lastColumn="0" w:oddVBand="0" w:evenVBand="0" w:oddHBand="1" w:evenHBand="0" w:firstRowFirstColumn="0" w:firstRowLastColumn="0" w:lastRowFirstColumn="0" w:lastRowLastColumn="0"/>
+              <w:rPr>
+                <w:rFonts w:ascii="Times New Roman" w:hAnsi="Times New Roman" w:cs="Times New Roman"/>
+                <w:sz w:val="26"/>
+                <w:szCs w:val="26"/>
+              </w:rPr>
+            </w:pPr>
+            <w:r>
+              <w:rPr>
+                <w:rFonts w:ascii="Times New Roman" w:hAnsi="Times New Roman" w:cs="Times New Roman"/>
+                <w:sz w:val="26"/>
+                <w:szCs w:val="26"/>
+              </w:rPr>
+              <w:t>38.2572</w:t>
+            </w:r>
+          </w:p>
+        </w:tc>
+      </w:tr>
+      <w:tr>
+        <w:trPr>
+          <w:jc w:val="center"/>
+        </w:trPr>
+        <w:tc>
+          <w:tcPr>
+            <w:cnfStyle w:val="001000000000" w:firstRow="0" w:lastRow="0" w:firstColumn="1" w:lastColumn="0" w:oddVBand="0" w:evenVBand="0" w:oddHBand="0" w:evenHBand="0" w:firstRowFirstColumn="0" w:firstRowLastColumn="0" w:lastRowFirstColumn="0" w:lastRowLastColumn="0"/>
+            <w:tcW w:w="1231" w:type="dxa"/>
+          </w:tcPr>
+          <w:p>
+            <w:pPr>
+              <w:pStyle w:val="ListParagraph"/>
+              <w:ind w:left="0"/>
+              <w:jc w:val="center"/>
+              <w:rPr>
+                <w:rFonts w:ascii="Times New Roman" w:hAnsi="Times New Roman" w:cs="Times New Roman"/>
+                <w:b w:val="0"/>
+                <w:sz w:val="26"/>
+                <w:szCs w:val="26"/>
+              </w:rPr>
+            </w:pPr>
+            <w:r>
+              <w:rPr>
+                <w:rFonts w:ascii="Times New Roman" w:hAnsi="Times New Roman" w:cs="Times New Roman"/>
+                <w:b w:val="0"/>
+                <w:sz w:val="26"/>
+                <w:szCs w:val="26"/>
+              </w:rPr>
+              <w:t>sn0041</w:t>
+            </w:r>
+          </w:p>
+        </w:tc>
+        <w:tc>
+          <w:tcPr>
+            <w:tcW w:w="1134" w:type="dxa"/>
+          </w:tcPr>
+          <w:p>
+            <w:pPr>
+              <w:pStyle w:val="ListParagraph"/>
+              <w:ind w:left="0"/>
+              <w:jc w:val="center"/>
+              <w:cnfStyle w:val="000000000000" w:firstRow="0" w:lastRow="0" w:firstColumn="0" w:lastColumn="0" w:oddVBand="0" w:evenVBand="0" w:oddHBand="0" w:evenHBand="0" w:firstRowFirstColumn="0" w:firstRowLastColumn="0" w:lastRowFirstColumn="0" w:lastRowLastColumn="0"/>
+              <w:rPr>
+                <w:rFonts w:ascii="Times New Roman" w:hAnsi="Times New Roman" w:cs="Times New Roman"/>
+                <w:sz w:val="26"/>
+                <w:szCs w:val="26"/>
+              </w:rPr>
+            </w:pPr>
+          </w:p>
+        </w:tc>
+        <w:tc>
+          <w:tcPr>
+            <w:tcW w:w="1552" w:type="dxa"/>
+          </w:tcPr>
+          <w:p>
+            <w:pPr>
+              <w:pStyle w:val="ListParagraph"/>
+              <w:ind w:left="0"/>
+              <w:jc w:val="center"/>
+              <w:cnfStyle w:val="000000000000" w:firstRow="0" w:lastRow="0" w:firstColumn="0" w:lastColumn="0" w:oddVBand="0" w:evenVBand="0" w:oddHBand="0" w:evenHBand="0" w:firstRowFirstColumn="0" w:firstRowLastColumn="0" w:lastRowFirstColumn="0" w:lastRowLastColumn="0"/>
+              <w:rPr>
+                <w:rFonts w:ascii="Times New Roman" w:hAnsi="Times New Roman" w:cs="Times New Roman"/>
+                <w:sz w:val="26"/>
+                <w:szCs w:val="26"/>
+              </w:rPr>
+            </w:pPr>
+          </w:p>
+        </w:tc>
+      </w:tr>
+    </w:tbl>
+    <w:p>
+      <w:pPr>
+        <w:pStyle w:val="ListParagraph"/>
+        <w:ind w:left="993" w:firstLine="447"/>
+        <w:rPr>
+          <w:rFonts w:ascii="Times New Roman" w:hAnsi="Times New Roman" w:cs="Times New Roman"/>
+          <w:sz w:val="26"/>
+          <w:szCs w:val="26"/>
+        </w:rPr>
+      </w:pPr>
+    </w:p>
+    <w:p>
+      <w:pPr>
+        <w:pStyle w:val="ListParagraph"/>
         <w:numPr>
           <w:ilvl w:val="0"/>
           <w:numId w:val="37"/>
@@ -12883,7 +13436,39 @@
           <w:sz w:val="26"/>
           <w:szCs w:val="26"/>
         </w:rPr>
-        <w:t>Thống kê kết quả thực nghiệm 1 (text 270+30)</w:t>
+        <w:t xml:space="preserve">Thống kê kết quả thực nghiệm </w:t>
+      </w:r>
+      <w:r>
+        <w:rPr>
+          <w:rFonts w:ascii="Times New Roman" w:hAnsi="Times New Roman" w:cs="Times New Roman"/>
+          <w:sz w:val="26"/>
+          <w:szCs w:val="26"/>
+        </w:rPr>
+        <w:t>2</w:t>
+      </w:r>
+      <w:r>
+        <w:rPr>
+          <w:rFonts w:ascii="Times New Roman" w:hAnsi="Times New Roman" w:cs="Times New Roman"/>
+          <w:sz w:val="26"/>
+          <w:szCs w:val="26"/>
+        </w:rPr>
+        <w:t xml:space="preserve"> (text 270+</w:t>
+      </w:r>
+      <w:r>
+        <w:rPr>
+          <w:rFonts w:ascii="Times New Roman" w:hAnsi="Times New Roman" w:cs="Times New Roman"/>
+          <w:sz w:val="26"/>
+          <w:szCs w:val="26"/>
+        </w:rPr>
+        <w:t>n</w:t>
+      </w:r>
+      <w:r>
+        <w:rPr>
+          <w:rFonts w:ascii="Times New Roman" w:hAnsi="Times New Roman" w:cs="Times New Roman"/>
+          <w:sz w:val="26"/>
+          <w:szCs w:val="26"/>
+        </w:rPr>
+        <w:t>)</w:t>
       </w:r>
     </w:p>
     <w:p>
@@ -13234,6 +13819,14 @@
                 <w:szCs w:val="26"/>
               </w:rPr>
             </w:pPr>
+            <w:r>
+              <w:rPr>
+                <w:rFonts w:ascii="Times New Roman" w:hAnsi="Times New Roman" w:cs="Times New Roman"/>
+                <w:sz w:val="26"/>
+                <w:szCs w:val="26"/>
+              </w:rPr>
+              <w:t>0</w:t>
+            </w:r>
           </w:p>
         </w:tc>
         <w:tc>
@@ -13252,6 +13845,14 @@
                 <w:szCs w:val="26"/>
               </w:rPr>
             </w:pPr>
+            <w:r>
+              <w:rPr>
+                <w:rFonts w:ascii="Times New Roman" w:hAnsi="Times New Roman" w:cs="Times New Roman"/>
+                <w:sz w:val="26"/>
+                <w:szCs w:val="26"/>
+              </w:rPr>
+              <w:t>30</w:t>
+            </w:r>
           </w:p>
         </w:tc>
         <w:tc>
@@ -13270,6 +13871,14 @@
                 <w:szCs w:val="26"/>
               </w:rPr>
             </w:pPr>
+            <w:r>
+              <w:rPr>
+                <w:rFonts w:ascii="Times New Roman" w:hAnsi="Times New Roman" w:cs="Times New Roman"/>
+                <w:sz w:val="26"/>
+                <w:szCs w:val="26"/>
+              </w:rPr>
+              <w:t>30</w:t>
+            </w:r>
           </w:p>
         </w:tc>
         <w:tc>
@@ -13288,6 +13897,14 @@
                 <w:szCs w:val="26"/>
               </w:rPr>
             </w:pPr>
+            <w:r>
+              <w:rPr>
+                <w:rFonts w:ascii="Times New Roman" w:hAnsi="Times New Roman" w:cs="Times New Roman"/>
+                <w:sz w:val="26"/>
+                <w:szCs w:val="26"/>
+              </w:rPr>
+              <w:t>0%</w:t>
+            </w:r>
           </w:p>
         </w:tc>
       </w:tr>
@@ -13745,6 +14362,14 @@
                 <w:szCs w:val="26"/>
               </w:rPr>
             </w:pPr>
+            <w:r>
+              <w:rPr>
+                <w:rFonts w:ascii="Times New Roman" w:hAnsi="Times New Roman" w:cs="Times New Roman"/>
+                <w:sz w:val="26"/>
+                <w:szCs w:val="26"/>
+              </w:rPr>
+              <w:t>0</w:t>
+            </w:r>
           </w:p>
         </w:tc>
         <w:tc>
@@ -13763,6 +14388,14 @@
                 <w:szCs w:val="26"/>
               </w:rPr>
             </w:pPr>
+            <w:r>
+              <w:rPr>
+                <w:rFonts w:ascii="Times New Roman" w:hAnsi="Times New Roman" w:cs="Times New Roman"/>
+                <w:sz w:val="26"/>
+                <w:szCs w:val="26"/>
+              </w:rPr>
+              <w:t>30</w:t>
+            </w:r>
           </w:p>
         </w:tc>
         <w:tc>
@@ -13781,6 +14414,14 @@
                 <w:szCs w:val="26"/>
               </w:rPr>
             </w:pPr>
+            <w:r>
+              <w:rPr>
+                <w:rFonts w:ascii="Times New Roman" w:hAnsi="Times New Roman" w:cs="Times New Roman"/>
+                <w:sz w:val="26"/>
+                <w:szCs w:val="26"/>
+              </w:rPr>
+              <w:t>30</w:t>
+            </w:r>
           </w:p>
         </w:tc>
         <w:tc>
@@ -13799,6 +14440,14 @@
                 <w:szCs w:val="26"/>
               </w:rPr>
             </w:pPr>
+            <w:r>
+              <w:rPr>
+                <w:rFonts w:ascii="Times New Roman" w:hAnsi="Times New Roman" w:cs="Times New Roman"/>
+                <w:sz w:val="26"/>
+                <w:szCs w:val="26"/>
+              </w:rPr>
+              <w:t>0%</w:t>
+            </w:r>
           </w:p>
         </w:tc>
       </w:tr>
@@ -14392,6 +15041,14 @@
                 <w:szCs w:val="26"/>
               </w:rPr>
             </w:pPr>
+            <w:r>
+              <w:rPr>
+                <w:rFonts w:ascii="Times New Roman" w:hAnsi="Times New Roman" w:cs="Times New Roman"/>
+                <w:sz w:val="26"/>
+                <w:szCs w:val="26"/>
+              </w:rPr>
+              <w:t>62</w:t>
+            </w:r>
           </w:p>
         </w:tc>
         <w:tc>
@@ -14410,6 +15067,14 @@
                 <w:szCs w:val="26"/>
               </w:rPr>
             </w:pPr>
+            <w:r>
+              <w:rPr>
+                <w:rFonts w:ascii="Times New Roman" w:hAnsi="Times New Roman" w:cs="Times New Roman"/>
+                <w:sz w:val="26"/>
+                <w:szCs w:val="26"/>
+              </w:rPr>
+              <w:t>9</w:t>
+            </w:r>
           </w:p>
         </w:tc>
         <w:tc>
@@ -14428,6 +15093,14 @@
                 <w:szCs w:val="26"/>
               </w:rPr>
             </w:pPr>
+            <w:r>
+              <w:rPr>
+                <w:rFonts w:ascii="Times New Roman" w:hAnsi="Times New Roman" w:cs="Times New Roman"/>
+                <w:sz w:val="26"/>
+                <w:szCs w:val="26"/>
+              </w:rPr>
+              <w:t>188</w:t>
+            </w:r>
           </w:p>
         </w:tc>
         <w:tc>
@@ -14446,6 +15119,14 @@
                 <w:szCs w:val="26"/>
               </w:rPr>
             </w:pPr>
+            <w:r>
+              <w:rPr>
+                <w:rFonts w:ascii="Times New Roman" w:hAnsi="Times New Roman" w:cs="Times New Roman"/>
+                <w:sz w:val="26"/>
+                <w:szCs w:val="26"/>
+              </w:rPr>
+              <w:t>0</w:t>
+            </w:r>
           </w:p>
         </w:tc>
         <w:tc>
@@ -14464,6 +15145,14 @@
                 <w:szCs w:val="26"/>
               </w:rPr>
             </w:pPr>
+            <w:r>
+              <w:rPr>
+                <w:rFonts w:ascii="Times New Roman" w:hAnsi="Times New Roman" w:cs="Times New Roman"/>
+                <w:sz w:val="26"/>
+                <w:szCs w:val="26"/>
+              </w:rPr>
+              <w:t>259</w:t>
+            </w:r>
           </w:p>
         </w:tc>
         <w:tc>
@@ -14482,6 +15171,14 @@
                 <w:szCs w:val="26"/>
               </w:rPr>
             </w:pPr>
+            <w:r>
+              <w:rPr>
+                <w:rFonts w:ascii="Times New Roman" w:hAnsi="Times New Roman" w:cs="Times New Roman"/>
+                <w:sz w:val="26"/>
+                <w:szCs w:val="26"/>
+              </w:rPr>
+              <w:t>23.94%</w:t>
+            </w:r>
           </w:p>
         </w:tc>
         <w:tc>
@@ -14500,6 +15197,14 @@
                 <w:szCs w:val="26"/>
               </w:rPr>
             </w:pPr>
+            <w:r>
+              <w:rPr>
+                <w:rFonts w:ascii="Times New Roman" w:hAnsi="Times New Roman" w:cs="Times New Roman"/>
+                <w:sz w:val="26"/>
+                <w:szCs w:val="26"/>
+              </w:rPr>
+              <w:t>23.94%</w:t>
+            </w:r>
           </w:p>
         </w:tc>
       </w:tr>
@@ -15147,6 +15852,14 @@
                 <w:szCs w:val="26"/>
               </w:rPr>
             </w:pPr>
+            <w:r>
+              <w:rPr>
+                <w:rFonts w:ascii="Times New Roman" w:hAnsi="Times New Roman" w:cs="Times New Roman"/>
+                <w:sz w:val="26"/>
+                <w:szCs w:val="26"/>
+              </w:rPr>
+              <w:t>60</w:t>
+            </w:r>
           </w:p>
         </w:tc>
         <w:tc>
@@ -15165,6 +15878,14 @@
                 <w:szCs w:val="26"/>
               </w:rPr>
             </w:pPr>
+            <w:r>
+              <w:rPr>
+                <w:rFonts w:ascii="Times New Roman" w:hAnsi="Times New Roman" w:cs="Times New Roman"/>
+                <w:sz w:val="26"/>
+                <w:szCs w:val="26"/>
+              </w:rPr>
+              <w:t>10</w:t>
+            </w:r>
           </w:p>
         </w:tc>
         <w:tc>
@@ -15183,6 +15904,14 @@
                 <w:szCs w:val="26"/>
               </w:rPr>
             </w:pPr>
+            <w:r>
+              <w:rPr>
+                <w:rFonts w:ascii="Times New Roman" w:hAnsi="Times New Roman" w:cs="Times New Roman"/>
+                <w:sz w:val="26"/>
+                <w:szCs w:val="26"/>
+              </w:rPr>
+              <w:t>189</w:t>
+            </w:r>
           </w:p>
         </w:tc>
         <w:tc>
@@ -15201,6 +15930,14 @@
                 <w:szCs w:val="26"/>
               </w:rPr>
             </w:pPr>
+            <w:r>
+              <w:rPr>
+                <w:rFonts w:ascii="Times New Roman" w:hAnsi="Times New Roman" w:cs="Times New Roman"/>
+                <w:sz w:val="26"/>
+                <w:szCs w:val="26"/>
+              </w:rPr>
+              <w:t>0</w:t>
+            </w:r>
           </w:p>
         </w:tc>
         <w:tc>
@@ -15219,6 +15956,14 @@
                 <w:szCs w:val="26"/>
               </w:rPr>
             </w:pPr>
+            <w:r>
+              <w:rPr>
+                <w:rFonts w:ascii="Times New Roman" w:hAnsi="Times New Roman" w:cs="Times New Roman"/>
+                <w:sz w:val="26"/>
+                <w:szCs w:val="26"/>
+              </w:rPr>
+              <w:t>259</w:t>
+            </w:r>
           </w:p>
         </w:tc>
         <w:tc>
@@ -15237,6 +15982,14 @@
                 <w:szCs w:val="26"/>
               </w:rPr>
             </w:pPr>
+            <w:r>
+              <w:rPr>
+                <w:rFonts w:ascii="Times New Roman" w:hAnsi="Times New Roman" w:cs="Times New Roman"/>
+                <w:sz w:val="26"/>
+                <w:szCs w:val="26"/>
+              </w:rPr>
+              <w:t>23.17%</w:t>
+            </w:r>
           </w:p>
         </w:tc>
         <w:tc>
@@ -15255,6 +16008,14 @@
                 <w:szCs w:val="26"/>
               </w:rPr>
             </w:pPr>
+            <w:r>
+              <w:rPr>
+                <w:rFonts w:ascii="Times New Roman" w:hAnsi="Times New Roman" w:cs="Times New Roman"/>
+                <w:sz w:val="26"/>
+                <w:szCs w:val="26"/>
+              </w:rPr>
+              <w:t>23.17%</w:t>
+            </w:r>
           </w:p>
         </w:tc>
       </w:tr>
@@ -15429,61 +16190,17 @@
         </w:rPr>
       </w:pPr>
     </w:p>
-    <w:p>
-      <w:pPr>
-        <w:pStyle w:val="ListParagraph"/>
-        <w:numPr>
-          <w:ilvl w:val="0"/>
-          <w:numId w:val="37"/>
-        </w:numPr>
-        <w:ind w:left="993"/>
-        <w:outlineLvl w:val="1"/>
-        <w:rPr>
-          <w:rFonts w:ascii="Times New Roman" w:hAnsi="Times New Roman" w:cs="Times New Roman"/>
-          <w:sz w:val="26"/>
-          <w:szCs w:val="26"/>
-        </w:rPr>
-      </w:pPr>
-      <w:r>
-        <w:rPr>
-          <w:rFonts w:ascii="Times New Roman" w:hAnsi="Times New Roman" w:cs="Times New Roman"/>
-          <w:sz w:val="26"/>
-          <w:szCs w:val="26"/>
-        </w:rPr>
-        <w:t xml:space="preserve">Thống kê kết quả </w:t>
-      </w:r>
-      <w:r>
-        <w:rPr>
-          <w:rFonts w:ascii="Times New Roman" w:hAnsi="Times New Roman" w:cs="Times New Roman"/>
-          <w:sz w:val="26"/>
-          <w:szCs w:val="26"/>
-        </w:rPr>
-        <w:t>perplexity</w:t>
-      </w:r>
-    </w:p>
-    <w:p>
-      <w:pPr>
-        <w:pStyle w:val="ListParagraph"/>
-        <w:ind w:left="993" w:firstLine="447"/>
-        <w:rPr>
-          <w:rFonts w:ascii="Times New Roman" w:hAnsi="Times New Roman" w:cs="Times New Roman"/>
-          <w:sz w:val="26"/>
-          <w:szCs w:val="26"/>
-        </w:rPr>
-      </w:pPr>
-    </w:p>
     <w:tbl>
       <w:tblPr>
         <w:tblStyle w:val="GridTable5Dark-Accent1"/>
         <w:tblW w:w="0" w:type="auto"/>
         <w:jc w:val="center"/>
-        <w:tblLayout w:type="fixed"/>
         <w:tblLook w:val="04A0" w:firstRow="1" w:lastRow="0" w:firstColumn="1" w:lastColumn="0" w:noHBand="0" w:noVBand="1"/>
       </w:tblPr>
       <w:tblGrid>
-        <w:gridCol w:w="1231"/>
-        <w:gridCol w:w="1134"/>
-        <w:gridCol w:w="1552"/>
+        <w:gridCol w:w="968"/>
+        <w:gridCol w:w="1191"/>
+        <w:gridCol w:w="1412"/>
       </w:tblGrid>
       <w:tr>
         <w:trPr>
@@ -15493,7 +16210,7 @@
         <w:tc>
           <w:tcPr>
             <w:cnfStyle w:val="001000000000" w:firstRow="0" w:lastRow="0" w:firstColumn="1" w:lastColumn="0" w:oddVBand="0" w:evenVBand="0" w:oddHBand="0" w:evenHBand="0" w:firstRowFirstColumn="0" w:firstRowLastColumn="0" w:lastRowFirstColumn="0" w:lastRowLastColumn="0"/>
-            <w:tcW w:w="3917" w:type="dxa"/>
+            <w:tcW w:w="3571" w:type="dxa"/>
             <w:gridSpan w:val="3"/>
           </w:tcPr>
           <w:p>
@@ -15528,7 +16245,7 @@
         <w:tc>
           <w:tcPr>
             <w:cnfStyle w:val="001000000000" w:firstRow="0" w:lastRow="0" w:firstColumn="1" w:lastColumn="0" w:oddVBand="0" w:evenVBand="0" w:oddHBand="0" w:evenHBand="0" w:firstRowFirstColumn="0" w:firstRowLastColumn="0" w:lastRowFirstColumn="0" w:lastRowLastColumn="0"/>
-            <w:tcW w:w="1231" w:type="dxa"/>
+            <w:tcW w:w="0" w:type="auto"/>
           </w:tcPr>
           <w:p>
             <w:pPr>
@@ -15553,7 +16270,7 @@
         </w:tc>
         <w:tc>
           <w:tcPr>
-            <w:tcW w:w="1134" w:type="dxa"/>
+            <w:tcW w:w="0" w:type="auto"/>
           </w:tcPr>
           <w:p>
             <w:pPr>
@@ -15579,7 +16296,7 @@
         </w:tc>
         <w:tc>
           <w:tcPr>
-            <w:tcW w:w="1552" w:type="dxa"/>
+            <w:tcW w:w="1412" w:type="dxa"/>
           </w:tcPr>
           <w:p>
             <w:pPr>
@@ -15611,7 +16328,7 @@
         <w:tc>
           <w:tcPr>
             <w:cnfStyle w:val="001000000000" w:firstRow="0" w:lastRow="0" w:firstColumn="1" w:lastColumn="0" w:oddVBand="0" w:evenVBand="0" w:oddHBand="0" w:evenHBand="0" w:firstRowFirstColumn="0" w:firstRowLastColumn="0" w:lastRowFirstColumn="0" w:lastRowLastColumn="0"/>
-            <w:tcW w:w="1231" w:type="dxa"/>
+            <w:tcW w:w="0" w:type="auto"/>
           </w:tcPr>
           <w:p>
             <w:pPr>
@@ -15638,7 +16355,7 @@
         </w:tc>
         <w:tc>
           <w:tcPr>
-            <w:tcW w:w="1134" w:type="dxa"/>
+            <w:tcW w:w="0" w:type="auto"/>
           </w:tcPr>
           <w:p>
             <w:pPr>
@@ -15652,19 +16369,11 @@
                 <w:szCs w:val="26"/>
               </w:rPr>
             </w:pPr>
-            <w:r>
-              <w:rPr>
-                <w:rFonts w:ascii="Times New Roman" w:hAnsi="Times New Roman" w:cs="Times New Roman"/>
-                <w:sz w:val="26"/>
-                <w:szCs w:val="26"/>
-              </w:rPr>
-              <w:t>41.5464</w:t>
-            </w:r>
-          </w:p>
-        </w:tc>
-        <w:tc>
-          <w:tcPr>
-            <w:tcW w:w="1552" w:type="dxa"/>
+          </w:p>
+        </w:tc>
+        <w:tc>
+          <w:tcPr>
+            <w:tcW w:w="1412" w:type="dxa"/>
           </w:tcPr>
           <w:p>
             <w:pPr>
@@ -15678,14 +16387,6 @@
                 <w:szCs w:val="26"/>
               </w:rPr>
             </w:pPr>
-            <w:r>
-              <w:rPr>
-                <w:rFonts w:ascii="Times New Roman" w:hAnsi="Times New Roman" w:cs="Times New Roman"/>
-                <w:sz w:val="26"/>
-                <w:szCs w:val="26"/>
-              </w:rPr>
-              <w:t>42.5951</w:t>
-            </w:r>
           </w:p>
         </w:tc>
       </w:tr>
@@ -15697,7 +16398,7 @@
         <w:tc>
           <w:tcPr>
             <w:cnfStyle w:val="001000000000" w:firstRow="0" w:lastRow="0" w:firstColumn="1" w:lastColumn="0" w:oddVBand="0" w:evenVBand="0" w:oddHBand="0" w:evenHBand="0" w:firstRowFirstColumn="0" w:firstRowLastColumn="0" w:lastRowFirstColumn="0" w:lastRowLastColumn="0"/>
-            <w:tcW w:w="1231" w:type="dxa"/>
+            <w:tcW w:w="0" w:type="auto"/>
           </w:tcPr>
           <w:p>
             <w:pPr>
@@ -15724,7 +16425,7 @@
         </w:tc>
         <w:tc>
           <w:tcPr>
-            <w:tcW w:w="1134" w:type="dxa"/>
+            <w:tcW w:w="0" w:type="auto"/>
           </w:tcPr>
           <w:p>
             <w:pPr>
@@ -15744,13 +16445,13 @@
                 <w:sz w:val="26"/>
                 <w:szCs w:val="26"/>
               </w:rPr>
-              <w:t>38.0014</w:t>
-            </w:r>
-          </w:p>
-        </w:tc>
-        <w:tc>
-          <w:tcPr>
-            <w:tcW w:w="1552" w:type="dxa"/>
+              <w:t>367.3414</w:t>
+            </w:r>
+          </w:p>
+        </w:tc>
+        <w:tc>
+          <w:tcPr>
+            <w:tcW w:w="1412" w:type="dxa"/>
           </w:tcPr>
           <w:p>
             <w:pPr>
@@ -15770,8 +16471,10 @@
                 <w:sz w:val="26"/>
                 <w:szCs w:val="26"/>
               </w:rPr>
-              <w:t>42.2233</w:t>
-            </w:r>
+              <w:t>339.6240</w:t>
+            </w:r>
+            <w:bookmarkStart w:id="19" w:name="_GoBack"/>
+            <w:bookmarkEnd w:id="19"/>
           </w:p>
         </w:tc>
       </w:tr>
@@ -15782,7 +16485,7 @@
         <w:tc>
           <w:tcPr>
             <w:cnfStyle w:val="001000000000" w:firstRow="0" w:lastRow="0" w:firstColumn="1" w:lastColumn="0" w:oddVBand="0" w:evenVBand="0" w:oddHBand="0" w:evenHBand="0" w:firstRowFirstColumn="0" w:firstRowLastColumn="0" w:lastRowFirstColumn="0" w:lastRowLastColumn="0"/>
-            <w:tcW w:w="1231" w:type="dxa"/>
+            <w:tcW w:w="0" w:type="auto"/>
           </w:tcPr>
           <w:p>
             <w:pPr>
@@ -15809,7 +16512,7 @@
         </w:tc>
         <w:tc>
           <w:tcPr>
-            <w:tcW w:w="1134" w:type="dxa"/>
+            <w:tcW w:w="0" w:type="auto"/>
           </w:tcPr>
           <w:p>
             <w:pPr>
@@ -15823,19 +16526,11 @@
                 <w:szCs w:val="26"/>
               </w:rPr>
             </w:pPr>
-            <w:r>
-              <w:rPr>
-                <w:rFonts w:ascii="Times New Roman" w:hAnsi="Times New Roman" w:cs="Times New Roman"/>
-                <w:sz w:val="26"/>
-                <w:szCs w:val="26"/>
-              </w:rPr>
-              <w:t>49.4154</w:t>
-            </w:r>
-          </w:p>
-        </w:tc>
-        <w:tc>
-          <w:tcPr>
-            <w:tcW w:w="1552" w:type="dxa"/>
+          </w:p>
+        </w:tc>
+        <w:tc>
+          <w:tcPr>
+            <w:tcW w:w="1412" w:type="dxa"/>
           </w:tcPr>
           <w:p>
             <w:pPr>
@@ -15849,60 +16544,10 @@
                 <w:szCs w:val="26"/>
               </w:rPr>
             </w:pPr>
-            <w:r>
-              <w:rPr>
-                <w:rFonts w:ascii="Times New Roman" w:hAnsi="Times New Roman" w:cs="Times New Roman"/>
-                <w:sz w:val="26"/>
-                <w:szCs w:val="26"/>
-              </w:rPr>
-              <w:t>61.1242</w:t>
-            </w:r>
           </w:p>
         </w:tc>
       </w:tr>
     </w:tbl>
-    <w:p>
-      <w:pPr>
-        <w:pStyle w:val="ListParagraph"/>
-        <w:ind w:left="993" w:firstLine="447"/>
-        <w:rPr>
-          <w:rFonts w:ascii="Times New Roman" w:hAnsi="Times New Roman" w:cs="Times New Roman"/>
-          <w:sz w:val="26"/>
-          <w:szCs w:val="26"/>
-        </w:rPr>
-      </w:pPr>
-    </w:p>
-    <w:p>
-      <w:pPr>
-        <w:pStyle w:val="ListParagraph"/>
-        <w:ind w:left="993" w:firstLine="447"/>
-        <w:rPr>
-          <w:rFonts w:ascii="Times New Roman" w:hAnsi="Times New Roman" w:cs="Times New Roman"/>
-          <w:sz w:val="26"/>
-          <w:szCs w:val="26"/>
-        </w:rPr>
-      </w:pPr>
-      <w:r>
-        <w:rPr>
-          <w:noProof/>
-          <w:lang w:eastAsia="ja-JP"/>
-        </w:rPr>
-        <w:lastRenderedPageBreak/>
-        <w:drawing>
-          <wp:inline distT="0" distB="0" distL="0" distR="0" wp14:anchorId="34DAB941" wp14:editId="4B3330A9">
-            <wp:extent cx="4572000" cy="2743200"/>
-            <wp:effectExtent l="0" t="0" r="0" b="0"/>
-            <wp:docPr id="19" name="Chart 19"/>
-            <wp:cNvGraphicFramePr/>
-            <a:graphic xmlns:a="http://schemas.openxmlformats.org/drawingml/2006/main">
-              <a:graphicData uri="http://schemas.openxmlformats.org/drawingml/2006/chart">
-                <c:chart xmlns:c="http://schemas.openxmlformats.org/drawingml/2006/chart" xmlns:r="http://schemas.openxmlformats.org/officeDocument/2006/relationships" r:id="rId12"/>
-              </a:graphicData>
-            </a:graphic>
-          </wp:inline>
-        </w:drawing>
-      </w:r>
-    </w:p>
     <w:p>
       <w:pPr>
         <w:pStyle w:val="ListParagraph"/>
@@ -15974,6 +16619,7 @@
           <w:sz w:val="26"/>
           <w:szCs w:val="26"/>
         </w:rPr>
+        <w:lastRenderedPageBreak/>
         <w:t>Kết quả nhận dạng trên một câu rất thấp, gần như 0%.</w:t>
       </w:r>
       <w:r>
@@ -16262,7 +16908,7 @@
           <w:szCs w:val="26"/>
         </w:rPr>
       </w:pPr>
-      <w:hyperlink r:id="rId13" w:history="1">
+      <w:hyperlink r:id="rId12" w:history="1">
         <w:r>
           <w:rPr>
             <w:rStyle w:val="Hyperlink"/>
@@ -16288,7 +16934,7 @@
           <w:szCs w:val="26"/>
         </w:rPr>
       </w:pPr>
-      <w:hyperlink r:id="rId14" w:history="1">
+      <w:hyperlink r:id="rId13" w:history="1">
         <w:r>
           <w:rPr>
             <w:rStyle w:val="Hyperlink"/>
@@ -16311,7 +16957,7 @@
       </w:pPr>
     </w:p>
     <w:sectPr>
-      <w:footerReference w:type="default" r:id="rId15"/>
+      <w:footerReference w:type="default" r:id="rId14"/>
       <w:pgSz w:w="12240" w:h="15840"/>
       <w:pgMar w:top="851" w:right="851" w:bottom="851" w:left="1134" w:header="720" w:footer="318" w:gutter="0"/>
       <w:pgBorders w:display="firstPage" w:offsetFrom="page">
@@ -16414,7 +17060,7 @@
             <w:sz w:val="20"/>
             <w:szCs w:val="20"/>
           </w:rPr>
-          <w:t>8</w:t>
+          <w:t>9</w:t>
         </w:r>
         <w:r>
           <w:rPr>
@@ -21876,1053 +22522,6 @@
 </w:styles>
 </file>
 
-<file path=word/charts/chart1.xml><?xml version="1.0" encoding="utf-8"?>
-<c:chartSpace xmlns:c="http://schemas.openxmlformats.org/drawingml/2006/chart" xmlns:a="http://schemas.openxmlformats.org/drawingml/2006/main" xmlns:r="http://schemas.openxmlformats.org/officeDocument/2006/relationships">
-  <c:date1904 val="0"/>
-  <c:lang val="en-US"/>
-  <c:roundedCorners val="0"/>
-  <mc:AlternateContent xmlns:mc="http://schemas.openxmlformats.org/markup-compatibility/2006">
-    <mc:Choice xmlns:c14="http://schemas.microsoft.com/office/drawing/2007/8/2/chart" Requires="c14">
-      <c14:style val="102"/>
-    </mc:Choice>
-    <mc:Fallback>
-      <c:style val="2"/>
-    </mc:Fallback>
-  </mc:AlternateContent>
-  <c:chart>
-    <c:title>
-      <c:tx>
-        <c:rich>
-          <a:bodyPr rot="0" spcFirstLastPara="1" vertOverflow="ellipsis" vert="horz" wrap="square" anchor="ctr" anchorCtr="1"/>
-          <a:lstStyle/>
-          <a:p>
-            <a:pPr>
-              <a:defRPr sz="1400" b="0" i="0" u="none" strike="noStrike" kern="1200" spc="0" baseline="0">
-                <a:solidFill>
-                  <a:schemeClr val="tx1">
-                    <a:lumMod val="65000"/>
-                    <a:lumOff val="35000"/>
-                  </a:schemeClr>
-                </a:solidFill>
-                <a:latin typeface="+mn-lt"/>
-                <a:ea typeface="+mn-ea"/>
-                <a:cs typeface="+mn-cs"/>
-              </a:defRPr>
-            </a:pPr>
-            <a:r>
-              <a:rPr lang="en-US"/>
-              <a:t>Perplexity</a:t>
-            </a:r>
-          </a:p>
-        </c:rich>
-      </c:tx>
-      <c:overlay val="0"/>
-      <c:spPr>
-        <a:noFill/>
-        <a:ln>
-          <a:noFill/>
-        </a:ln>
-        <a:effectLst/>
-      </c:spPr>
-      <c:txPr>
-        <a:bodyPr rot="0" spcFirstLastPara="1" vertOverflow="ellipsis" vert="horz" wrap="square" anchor="ctr" anchorCtr="1"/>
-        <a:lstStyle/>
-        <a:p>
-          <a:pPr>
-            <a:defRPr sz="1400" b="0" i="0" u="none" strike="noStrike" kern="1200" spc="0" baseline="0">
-              <a:solidFill>
-                <a:schemeClr val="tx1">
-                  <a:lumMod val="65000"/>
-                  <a:lumOff val="35000"/>
-                </a:schemeClr>
-              </a:solidFill>
-              <a:latin typeface="+mn-lt"/>
-              <a:ea typeface="+mn-ea"/>
-              <a:cs typeface="+mn-cs"/>
-            </a:defRPr>
-          </a:pPr>
-          <a:endParaRPr lang="en-US"/>
-        </a:p>
-      </c:txPr>
-    </c:title>
-    <c:autoTitleDeleted val="0"/>
-    <c:plotArea>
-      <c:layout/>
-      <c:barChart>
-        <c:barDir val="col"/>
-        <c:grouping val="clustered"/>
-        <c:varyColors val="0"/>
-        <c:ser>
-          <c:idx val="0"/>
-          <c:order val="0"/>
-          <c:tx>
-            <c:strRef>
-              <c:f>Sheet1!$C$7</c:f>
-              <c:strCache>
-                <c:ptCount val="1"/>
-                <c:pt idx="0">
-                  <c:v>bigram</c:v>
-                </c:pt>
-              </c:strCache>
-            </c:strRef>
-          </c:tx>
-          <c:spPr>
-            <a:solidFill>
-              <a:schemeClr val="accent1"/>
-            </a:solidFill>
-            <a:ln>
-              <a:noFill/>
-            </a:ln>
-            <a:effectLst/>
-          </c:spPr>
-          <c:invertIfNegative val="0"/>
-          <c:dLbls>
-            <c:spPr>
-              <a:noFill/>
-              <a:ln>
-                <a:noFill/>
-              </a:ln>
-              <a:effectLst/>
-            </c:spPr>
-            <c:txPr>
-              <a:bodyPr rot="0" spcFirstLastPara="1" vertOverflow="ellipsis" vert="horz" wrap="square" lIns="38100" tIns="19050" rIns="38100" bIns="19050" anchor="ctr" anchorCtr="1">
-                <a:spAutoFit/>
-              </a:bodyPr>
-              <a:lstStyle/>
-              <a:p>
-                <a:pPr>
-                  <a:defRPr sz="900" b="0" i="0" u="none" strike="noStrike" kern="1200" baseline="0">
-                    <a:solidFill>
-                      <a:schemeClr val="tx1">
-                        <a:lumMod val="75000"/>
-                        <a:lumOff val="25000"/>
-                      </a:schemeClr>
-                    </a:solidFill>
-                    <a:latin typeface="+mn-lt"/>
-                    <a:ea typeface="+mn-ea"/>
-                    <a:cs typeface="+mn-cs"/>
-                  </a:defRPr>
-                </a:pPr>
-                <a:endParaRPr lang="en-US"/>
-              </a:p>
-            </c:txPr>
-            <c:showLegendKey val="0"/>
-            <c:showVal val="1"/>
-            <c:showCatName val="0"/>
-            <c:showSerName val="0"/>
-            <c:showPercent val="0"/>
-            <c:showBubbleSize val="0"/>
-            <c:showLeaderLines val="0"/>
-            <c:extLst>
-              <c:ext xmlns:c15="http://schemas.microsoft.com/office/drawing/2012/chart" uri="{CE6537A1-D6FC-4f65-9D91-7224C49458BB}">
-                <c15:showLeaderLines val="1"/>
-                <c15:leaderLines>
-                  <c:spPr>
-                    <a:ln w="9525" cap="flat" cmpd="sng" algn="ctr">
-                      <a:solidFill>
-                        <a:schemeClr val="tx1">
-                          <a:lumMod val="35000"/>
-                          <a:lumOff val="65000"/>
-                        </a:schemeClr>
-                      </a:solidFill>
-                      <a:round/>
-                    </a:ln>
-                    <a:effectLst/>
-                  </c:spPr>
-                </c15:leaderLines>
-              </c:ext>
-            </c:extLst>
-          </c:dLbls>
-          <c:cat>
-            <c:strRef>
-              <c:f>Sheet1!$B$8:$B$10</c:f>
-              <c:strCache>
-                <c:ptCount val="3"/>
-                <c:pt idx="0">
-                  <c:v>sn0001</c:v>
-                </c:pt>
-                <c:pt idx="1">
-                  <c:v>sn0040</c:v>
-                </c:pt>
-                <c:pt idx="2">
-                  <c:v>sn0041</c:v>
-                </c:pt>
-              </c:strCache>
-            </c:strRef>
-          </c:cat>
-          <c:val>
-            <c:numRef>
-              <c:f>Sheet1!$C$8:$C$10</c:f>
-              <c:numCache>
-                <c:formatCode>General</c:formatCode>
-                <c:ptCount val="3"/>
-                <c:pt idx="0">
-                  <c:v>41.546399999999998</c:v>
-                </c:pt>
-                <c:pt idx="1">
-                  <c:v>38.001399999999997</c:v>
-                </c:pt>
-                <c:pt idx="2">
-                  <c:v>49.415399999999998</c:v>
-                </c:pt>
-              </c:numCache>
-            </c:numRef>
-          </c:val>
-        </c:ser>
-        <c:ser>
-          <c:idx val="1"/>
-          <c:order val="1"/>
-          <c:tx>
-            <c:strRef>
-              <c:f>Sheet1!$D$7</c:f>
-              <c:strCache>
-                <c:ptCount val="1"/>
-                <c:pt idx="0">
-                  <c:v>trigram</c:v>
-                </c:pt>
-              </c:strCache>
-            </c:strRef>
-          </c:tx>
-          <c:spPr>
-            <a:solidFill>
-              <a:schemeClr val="accent2"/>
-            </a:solidFill>
-            <a:ln>
-              <a:noFill/>
-            </a:ln>
-            <a:effectLst/>
-          </c:spPr>
-          <c:invertIfNegative val="0"/>
-          <c:dLbls>
-            <c:spPr>
-              <a:noFill/>
-              <a:ln>
-                <a:noFill/>
-              </a:ln>
-              <a:effectLst/>
-            </c:spPr>
-            <c:txPr>
-              <a:bodyPr rot="0" spcFirstLastPara="1" vertOverflow="ellipsis" vert="horz" wrap="square" lIns="38100" tIns="19050" rIns="38100" bIns="19050" anchor="ctr" anchorCtr="1">
-                <a:spAutoFit/>
-              </a:bodyPr>
-              <a:lstStyle/>
-              <a:p>
-                <a:pPr>
-                  <a:defRPr sz="900" b="0" i="0" u="none" strike="noStrike" kern="1200" baseline="0">
-                    <a:solidFill>
-                      <a:schemeClr val="tx1">
-                        <a:lumMod val="75000"/>
-                        <a:lumOff val="25000"/>
-                      </a:schemeClr>
-                    </a:solidFill>
-                    <a:latin typeface="+mn-lt"/>
-                    <a:ea typeface="+mn-ea"/>
-                    <a:cs typeface="+mn-cs"/>
-                  </a:defRPr>
-                </a:pPr>
-                <a:endParaRPr lang="en-US"/>
-              </a:p>
-            </c:txPr>
-            <c:showLegendKey val="0"/>
-            <c:showVal val="1"/>
-            <c:showCatName val="0"/>
-            <c:showSerName val="0"/>
-            <c:showPercent val="0"/>
-            <c:showBubbleSize val="0"/>
-            <c:showLeaderLines val="0"/>
-            <c:extLst>
-              <c:ext xmlns:c15="http://schemas.microsoft.com/office/drawing/2012/chart" uri="{CE6537A1-D6FC-4f65-9D91-7224C49458BB}">
-                <c15:showLeaderLines val="1"/>
-                <c15:leaderLines>
-                  <c:spPr>
-                    <a:ln w="9525" cap="flat" cmpd="sng" algn="ctr">
-                      <a:solidFill>
-                        <a:schemeClr val="tx1">
-                          <a:lumMod val="35000"/>
-                          <a:lumOff val="65000"/>
-                        </a:schemeClr>
-                      </a:solidFill>
-                      <a:round/>
-                    </a:ln>
-                    <a:effectLst/>
-                  </c:spPr>
-                </c15:leaderLines>
-              </c:ext>
-            </c:extLst>
-          </c:dLbls>
-          <c:cat>
-            <c:strRef>
-              <c:f>Sheet1!$B$8:$B$10</c:f>
-              <c:strCache>
-                <c:ptCount val="3"/>
-                <c:pt idx="0">
-                  <c:v>sn0001</c:v>
-                </c:pt>
-                <c:pt idx="1">
-                  <c:v>sn0040</c:v>
-                </c:pt>
-                <c:pt idx="2">
-                  <c:v>sn0041</c:v>
-                </c:pt>
-              </c:strCache>
-            </c:strRef>
-          </c:cat>
-          <c:val>
-            <c:numRef>
-              <c:f>Sheet1!$D$8:$D$10</c:f>
-              <c:numCache>
-                <c:formatCode>General</c:formatCode>
-                <c:ptCount val="3"/>
-                <c:pt idx="0">
-                  <c:v>42.595100000000002</c:v>
-                </c:pt>
-                <c:pt idx="1">
-                  <c:v>42.223300000000002</c:v>
-                </c:pt>
-                <c:pt idx="2">
-                  <c:v>61.124200000000002</c:v>
-                </c:pt>
-              </c:numCache>
-            </c:numRef>
-          </c:val>
-        </c:ser>
-        <c:dLbls>
-          <c:showLegendKey val="0"/>
-          <c:showVal val="0"/>
-          <c:showCatName val="0"/>
-          <c:showSerName val="0"/>
-          <c:showPercent val="0"/>
-          <c:showBubbleSize val="0"/>
-        </c:dLbls>
-        <c:gapWidth val="219"/>
-        <c:overlap val="-27"/>
-        <c:axId val="271089776"/>
-        <c:axId val="271256560"/>
-      </c:barChart>
-      <c:catAx>
-        <c:axId val="271089776"/>
-        <c:scaling>
-          <c:orientation val="minMax"/>
-        </c:scaling>
-        <c:delete val="0"/>
-        <c:axPos val="b"/>
-        <c:numFmt formatCode="General" sourceLinked="1"/>
-        <c:majorTickMark val="none"/>
-        <c:minorTickMark val="none"/>
-        <c:tickLblPos val="nextTo"/>
-        <c:spPr>
-          <a:noFill/>
-          <a:ln w="9525" cap="flat" cmpd="sng" algn="ctr">
-            <a:solidFill>
-              <a:schemeClr val="tx1">
-                <a:lumMod val="15000"/>
-                <a:lumOff val="85000"/>
-              </a:schemeClr>
-            </a:solidFill>
-            <a:round/>
-          </a:ln>
-          <a:effectLst/>
-        </c:spPr>
-        <c:txPr>
-          <a:bodyPr rot="-60000000" spcFirstLastPara="1" vertOverflow="ellipsis" vert="horz" wrap="square" anchor="ctr" anchorCtr="1"/>
-          <a:lstStyle/>
-          <a:p>
-            <a:pPr>
-              <a:defRPr sz="900" b="0" i="0" u="none" strike="noStrike" kern="1200" baseline="0">
-                <a:solidFill>
-                  <a:schemeClr val="tx1">
-                    <a:lumMod val="65000"/>
-                    <a:lumOff val="35000"/>
-                  </a:schemeClr>
-                </a:solidFill>
-                <a:latin typeface="+mn-lt"/>
-                <a:ea typeface="+mn-ea"/>
-                <a:cs typeface="+mn-cs"/>
-              </a:defRPr>
-            </a:pPr>
-            <a:endParaRPr lang="en-US"/>
-          </a:p>
-        </c:txPr>
-        <c:crossAx val="271256560"/>
-        <c:crosses val="autoZero"/>
-        <c:auto val="1"/>
-        <c:lblAlgn val="ctr"/>
-        <c:lblOffset val="100"/>
-        <c:noMultiLvlLbl val="0"/>
-      </c:catAx>
-      <c:valAx>
-        <c:axId val="271256560"/>
-        <c:scaling>
-          <c:orientation val="minMax"/>
-        </c:scaling>
-        <c:delete val="0"/>
-        <c:axPos val="l"/>
-        <c:majorGridlines>
-          <c:spPr>
-            <a:ln w="9525" cap="flat" cmpd="sng" algn="ctr">
-              <a:solidFill>
-                <a:schemeClr val="tx1">
-                  <a:lumMod val="15000"/>
-                  <a:lumOff val="85000"/>
-                </a:schemeClr>
-              </a:solidFill>
-              <a:round/>
-            </a:ln>
-            <a:effectLst/>
-          </c:spPr>
-        </c:majorGridlines>
-        <c:numFmt formatCode="General" sourceLinked="1"/>
-        <c:majorTickMark val="none"/>
-        <c:minorTickMark val="none"/>
-        <c:tickLblPos val="nextTo"/>
-        <c:spPr>
-          <a:noFill/>
-          <a:ln>
-            <a:noFill/>
-          </a:ln>
-          <a:effectLst/>
-        </c:spPr>
-        <c:txPr>
-          <a:bodyPr rot="-60000000" spcFirstLastPara="1" vertOverflow="ellipsis" vert="horz" wrap="square" anchor="ctr" anchorCtr="1"/>
-          <a:lstStyle/>
-          <a:p>
-            <a:pPr>
-              <a:defRPr sz="900" b="0" i="0" u="none" strike="noStrike" kern="1200" baseline="0">
-                <a:solidFill>
-                  <a:schemeClr val="tx1">
-                    <a:lumMod val="65000"/>
-                    <a:lumOff val="35000"/>
-                  </a:schemeClr>
-                </a:solidFill>
-                <a:latin typeface="+mn-lt"/>
-                <a:ea typeface="+mn-ea"/>
-                <a:cs typeface="+mn-cs"/>
-              </a:defRPr>
-            </a:pPr>
-            <a:endParaRPr lang="en-US"/>
-          </a:p>
-        </c:txPr>
-        <c:crossAx val="271089776"/>
-        <c:crosses val="autoZero"/>
-        <c:crossBetween val="between"/>
-      </c:valAx>
-      <c:spPr>
-        <a:noFill/>
-        <a:ln>
-          <a:noFill/>
-        </a:ln>
-        <a:effectLst/>
-      </c:spPr>
-    </c:plotArea>
-    <c:legend>
-      <c:legendPos val="b"/>
-      <c:overlay val="0"/>
-      <c:spPr>
-        <a:noFill/>
-        <a:ln>
-          <a:noFill/>
-        </a:ln>
-        <a:effectLst/>
-      </c:spPr>
-      <c:txPr>
-        <a:bodyPr rot="0" spcFirstLastPara="1" vertOverflow="ellipsis" vert="horz" wrap="square" anchor="ctr" anchorCtr="1"/>
-        <a:lstStyle/>
-        <a:p>
-          <a:pPr>
-            <a:defRPr sz="900" b="0" i="0" u="none" strike="noStrike" kern="1200" baseline="0">
-              <a:solidFill>
-                <a:schemeClr val="tx1">
-                  <a:lumMod val="65000"/>
-                  <a:lumOff val="35000"/>
-                </a:schemeClr>
-              </a:solidFill>
-              <a:latin typeface="+mn-lt"/>
-              <a:ea typeface="+mn-ea"/>
-              <a:cs typeface="+mn-cs"/>
-            </a:defRPr>
-          </a:pPr>
-          <a:endParaRPr lang="en-US"/>
-        </a:p>
-      </c:txPr>
-    </c:legend>
-    <c:plotVisOnly val="1"/>
-    <c:dispBlanksAs val="gap"/>
-    <c:showDLblsOverMax val="0"/>
-  </c:chart>
-  <c:spPr>
-    <a:solidFill>
-      <a:schemeClr val="bg1"/>
-    </a:solidFill>
-    <a:ln w="9525" cap="flat" cmpd="sng" algn="ctr">
-      <a:solidFill>
-        <a:schemeClr val="tx1">
-          <a:lumMod val="15000"/>
-          <a:lumOff val="85000"/>
-        </a:schemeClr>
-      </a:solidFill>
-      <a:round/>
-    </a:ln>
-    <a:effectLst/>
-  </c:spPr>
-  <c:txPr>
-    <a:bodyPr/>
-    <a:lstStyle/>
-    <a:p>
-      <a:pPr>
-        <a:defRPr/>
-      </a:pPr>
-      <a:endParaRPr lang="en-US"/>
-    </a:p>
-  </c:txPr>
-  <c:externalData r:id="rId3">
-    <c:autoUpdate val="0"/>
-  </c:externalData>
-</c:chartSpace>
-</file>
-
-<file path=word/charts/colors1.xml><?xml version="1.0" encoding="utf-8"?>
-<cs:colorStyle xmlns:cs="http://schemas.microsoft.com/office/drawing/2012/chartStyle" xmlns:a="http://schemas.openxmlformats.org/drawingml/2006/main" meth="cycle" id="10">
-  <a:schemeClr val="accent1"/>
-  <a:schemeClr val="accent2"/>
-  <a:schemeClr val="accent3"/>
-  <a:schemeClr val="accent4"/>
-  <a:schemeClr val="accent5"/>
-  <a:schemeClr val="accent6"/>
-  <cs:variation/>
-  <cs:variation>
-    <a:lumMod val="60000"/>
-  </cs:variation>
-  <cs:variation>
-    <a:lumMod val="80000"/>
-    <a:lumOff val="20000"/>
-  </cs:variation>
-  <cs:variation>
-    <a:lumMod val="80000"/>
-  </cs:variation>
-  <cs:variation>
-    <a:lumMod val="60000"/>
-    <a:lumOff val="40000"/>
-  </cs:variation>
-  <cs:variation>
-    <a:lumMod val="50000"/>
-  </cs:variation>
-  <cs:variation>
-    <a:lumMod val="70000"/>
-    <a:lumOff val="30000"/>
-  </cs:variation>
-  <cs:variation>
-    <a:lumMod val="70000"/>
-  </cs:variation>
-  <cs:variation>
-    <a:lumMod val="50000"/>
-    <a:lumOff val="50000"/>
-  </cs:variation>
-</cs:colorStyle>
-</file>
-
-<file path=word/charts/style1.xml><?xml version="1.0" encoding="utf-8"?>
-<cs:chartStyle xmlns:cs="http://schemas.microsoft.com/office/drawing/2012/chartStyle" xmlns:a="http://schemas.openxmlformats.org/drawingml/2006/main" id="201">
-  <cs:axisTitle>
-    <cs:lnRef idx="0"/>
-    <cs:fillRef idx="0"/>
-    <cs:effectRef idx="0"/>
-    <cs:fontRef idx="minor">
-      <a:schemeClr val="tx1">
-        <a:lumMod val="65000"/>
-        <a:lumOff val="35000"/>
-      </a:schemeClr>
-    </cs:fontRef>
-    <cs:defRPr sz="1000" kern="1200"/>
-  </cs:axisTitle>
-  <cs:categoryAxis>
-    <cs:lnRef idx="0"/>
-    <cs:fillRef idx="0"/>
-    <cs:effectRef idx="0"/>
-    <cs:fontRef idx="minor">
-      <a:schemeClr val="tx1">
-        <a:lumMod val="65000"/>
-        <a:lumOff val="35000"/>
-      </a:schemeClr>
-    </cs:fontRef>
-    <cs:spPr>
-      <a:ln w="9525" cap="flat" cmpd="sng" algn="ctr">
-        <a:solidFill>
-          <a:schemeClr val="tx1">
-            <a:lumMod val="15000"/>
-            <a:lumOff val="85000"/>
-          </a:schemeClr>
-        </a:solidFill>
-        <a:round/>
-      </a:ln>
-    </cs:spPr>
-    <cs:defRPr sz="900" kern="1200"/>
-  </cs:categoryAxis>
-  <cs:chartArea mods="allowNoFillOverride allowNoLineOverride">
-    <cs:lnRef idx="0"/>
-    <cs:fillRef idx="0"/>
-    <cs:effectRef idx="0"/>
-    <cs:fontRef idx="minor">
-      <a:schemeClr val="tx1"/>
-    </cs:fontRef>
-    <cs:spPr>
-      <a:solidFill>
-        <a:schemeClr val="bg1"/>
-      </a:solidFill>
-      <a:ln w="9525" cap="flat" cmpd="sng" algn="ctr">
-        <a:solidFill>
-          <a:schemeClr val="tx1">
-            <a:lumMod val="15000"/>
-            <a:lumOff val="85000"/>
-          </a:schemeClr>
-        </a:solidFill>
-        <a:round/>
-      </a:ln>
-    </cs:spPr>
-    <cs:defRPr sz="1000" kern="1200"/>
-  </cs:chartArea>
-  <cs:dataLabel>
-    <cs:lnRef idx="0"/>
-    <cs:fillRef idx="0"/>
-    <cs:effectRef idx="0"/>
-    <cs:fontRef idx="minor">
-      <a:schemeClr val="tx1">
-        <a:lumMod val="75000"/>
-        <a:lumOff val="25000"/>
-      </a:schemeClr>
-    </cs:fontRef>
-    <cs:defRPr sz="900" kern="1200"/>
-  </cs:dataLabel>
-  <cs:dataLabelCallout>
-    <cs:lnRef idx="0"/>
-    <cs:fillRef idx="0"/>
-    <cs:effectRef idx="0"/>
-    <cs:fontRef idx="minor">
-      <a:schemeClr val="dk1">
-        <a:lumMod val="65000"/>
-        <a:lumOff val="35000"/>
-      </a:schemeClr>
-    </cs:fontRef>
-    <cs:spPr>
-      <a:solidFill>
-        <a:schemeClr val="lt1"/>
-      </a:solidFill>
-      <a:ln>
-        <a:solidFill>
-          <a:schemeClr val="dk1">
-            <a:lumMod val="25000"/>
-            <a:lumOff val="75000"/>
-          </a:schemeClr>
-        </a:solidFill>
-      </a:ln>
-    </cs:spPr>
-    <cs:defRPr sz="900" kern="1200"/>
-    <cs:bodyPr rot="0" spcFirstLastPara="1" vertOverflow="clip" horzOverflow="clip" vert="horz" wrap="square" lIns="36576" tIns="18288" rIns="36576" bIns="18288" anchor="ctr" anchorCtr="1">
-      <a:spAutoFit/>
-    </cs:bodyPr>
-  </cs:dataLabelCallout>
-  <cs:dataPoint>
-    <cs:lnRef idx="0"/>
-    <cs:fillRef idx="1">
-      <cs:styleClr val="auto"/>
-    </cs:fillRef>
-    <cs:effectRef idx="0"/>
-    <cs:fontRef idx="minor">
-      <a:schemeClr val="tx1"/>
-    </cs:fontRef>
-  </cs:dataPoint>
-  <cs:dataPoint3D>
-    <cs:lnRef idx="0"/>
-    <cs:fillRef idx="1">
-      <cs:styleClr val="auto"/>
-    </cs:fillRef>
-    <cs:effectRef idx="0"/>
-    <cs:fontRef idx="minor">
-      <a:schemeClr val="tx1"/>
-    </cs:fontRef>
-  </cs:dataPoint3D>
-  <cs:dataPointLine>
-    <cs:lnRef idx="0">
-      <cs:styleClr val="auto"/>
-    </cs:lnRef>
-    <cs:fillRef idx="1"/>
-    <cs:effectRef idx="0"/>
-    <cs:fontRef idx="minor">
-      <a:schemeClr val="tx1"/>
-    </cs:fontRef>
-    <cs:spPr>
-      <a:ln w="28575" cap="rnd">
-        <a:solidFill>
-          <a:schemeClr val="phClr"/>
-        </a:solidFill>
-        <a:round/>
-      </a:ln>
-    </cs:spPr>
-  </cs:dataPointLine>
-  <cs:dataPointMarker>
-    <cs:lnRef idx="0">
-      <cs:styleClr val="auto"/>
-    </cs:lnRef>
-    <cs:fillRef idx="1">
-      <cs:styleClr val="auto"/>
-    </cs:fillRef>
-    <cs:effectRef idx="0"/>
-    <cs:fontRef idx="minor">
-      <a:schemeClr val="tx1"/>
-    </cs:fontRef>
-    <cs:spPr>
-      <a:ln w="9525">
-        <a:solidFill>
-          <a:schemeClr val="phClr"/>
-        </a:solidFill>
-      </a:ln>
-    </cs:spPr>
-  </cs:dataPointMarker>
-  <cs:dataPointMarkerLayout symbol="circle" size="5"/>
-  <cs:dataPointWireframe>
-    <cs:lnRef idx="0">
-      <cs:styleClr val="auto"/>
-    </cs:lnRef>
-    <cs:fillRef idx="1"/>
-    <cs:effectRef idx="0"/>
-    <cs:fontRef idx="minor">
-      <a:schemeClr val="tx1"/>
-    </cs:fontRef>
-    <cs:spPr>
-      <a:ln w="9525" cap="rnd">
-        <a:solidFill>
-          <a:schemeClr val="phClr"/>
-        </a:solidFill>
-        <a:round/>
-      </a:ln>
-    </cs:spPr>
-  </cs:dataPointWireframe>
-  <cs:dataTable>
-    <cs:lnRef idx="0"/>
-    <cs:fillRef idx="0"/>
-    <cs:effectRef idx="0"/>
-    <cs:fontRef idx="minor">
-      <a:schemeClr val="tx1">
-        <a:lumMod val="65000"/>
-        <a:lumOff val="35000"/>
-      </a:schemeClr>
-    </cs:fontRef>
-    <cs:spPr>
-      <a:noFill/>
-      <a:ln w="9525" cap="flat" cmpd="sng" algn="ctr">
-        <a:solidFill>
-          <a:schemeClr val="tx1">
-            <a:lumMod val="15000"/>
-            <a:lumOff val="85000"/>
-          </a:schemeClr>
-        </a:solidFill>
-        <a:round/>
-      </a:ln>
-    </cs:spPr>
-    <cs:defRPr sz="900" kern="1200"/>
-  </cs:dataTable>
-  <cs:downBar>
-    <cs:lnRef idx="0"/>
-    <cs:fillRef idx="0"/>
-    <cs:effectRef idx="0"/>
-    <cs:fontRef idx="minor">
-      <a:schemeClr val="dk1"/>
-    </cs:fontRef>
-    <cs:spPr>
-      <a:solidFill>
-        <a:schemeClr val="dk1">
-          <a:lumMod val="65000"/>
-          <a:lumOff val="35000"/>
-        </a:schemeClr>
-      </a:solidFill>
-      <a:ln w="9525">
-        <a:solidFill>
-          <a:schemeClr val="tx1">
-            <a:lumMod val="65000"/>
-            <a:lumOff val="35000"/>
-          </a:schemeClr>
-        </a:solidFill>
-      </a:ln>
-    </cs:spPr>
-  </cs:downBar>
-  <cs:dropLine>
-    <cs:lnRef idx="0"/>
-    <cs:fillRef idx="0"/>
-    <cs:effectRef idx="0"/>
-    <cs:fontRef idx="minor">
-      <a:schemeClr val="tx1"/>
-    </cs:fontRef>
-    <cs:spPr>
-      <a:ln w="9525" cap="flat" cmpd="sng" algn="ctr">
-        <a:solidFill>
-          <a:schemeClr val="tx1">
-            <a:lumMod val="35000"/>
-            <a:lumOff val="65000"/>
-          </a:schemeClr>
-        </a:solidFill>
-        <a:round/>
-      </a:ln>
-    </cs:spPr>
-  </cs:dropLine>
-  <cs:errorBar>
-    <cs:lnRef idx="0"/>
-    <cs:fillRef idx="0"/>
-    <cs:effectRef idx="0"/>
-    <cs:fontRef idx="minor">
-      <a:schemeClr val="tx1"/>
-    </cs:fontRef>
-    <cs:spPr>
-      <a:ln w="9525" cap="flat" cmpd="sng" algn="ctr">
-        <a:solidFill>
-          <a:schemeClr val="tx1">
-            <a:lumMod val="65000"/>
-            <a:lumOff val="35000"/>
-          </a:schemeClr>
-        </a:solidFill>
-        <a:round/>
-      </a:ln>
-    </cs:spPr>
-  </cs:errorBar>
-  <cs:floor>
-    <cs:lnRef idx="0"/>
-    <cs:fillRef idx="0"/>
-    <cs:effectRef idx="0"/>
-    <cs:fontRef idx="minor">
-      <a:schemeClr val="tx1"/>
-    </cs:fontRef>
-    <cs:spPr>
-      <a:noFill/>
-      <a:ln>
-        <a:noFill/>
-      </a:ln>
-    </cs:spPr>
-  </cs:floor>
-  <cs:gridlineMajor>
-    <cs:lnRef idx="0"/>
-    <cs:fillRef idx="0"/>
-    <cs:effectRef idx="0"/>
-    <cs:fontRef idx="minor">
-      <a:schemeClr val="tx1"/>
-    </cs:fontRef>
-    <cs:spPr>
-      <a:ln w="9525" cap="flat" cmpd="sng" algn="ctr">
-        <a:solidFill>
-          <a:schemeClr val="tx1">
-            <a:lumMod val="15000"/>
-            <a:lumOff val="85000"/>
-          </a:schemeClr>
-        </a:solidFill>
-        <a:round/>
-      </a:ln>
-    </cs:spPr>
-  </cs:gridlineMajor>
-  <cs:gridlineMinor>
-    <cs:lnRef idx="0"/>
-    <cs:fillRef idx="0"/>
-    <cs:effectRef idx="0"/>
-    <cs:fontRef idx="minor">
-      <a:schemeClr val="tx1"/>
-    </cs:fontRef>
-    <cs:spPr>
-      <a:ln w="9525" cap="flat" cmpd="sng" algn="ctr">
-        <a:solidFill>
-          <a:schemeClr val="tx1">
-            <a:lumMod val="5000"/>
-            <a:lumOff val="95000"/>
-          </a:schemeClr>
-        </a:solidFill>
-        <a:round/>
-      </a:ln>
-    </cs:spPr>
-  </cs:gridlineMinor>
-  <cs:hiLoLine>
-    <cs:lnRef idx="0"/>
-    <cs:fillRef idx="0"/>
-    <cs:effectRef idx="0"/>
-    <cs:fontRef idx="minor">
-      <a:schemeClr val="tx1"/>
-    </cs:fontRef>
-    <cs:spPr>
-      <a:ln w="9525" cap="flat" cmpd="sng" algn="ctr">
-        <a:solidFill>
-          <a:schemeClr val="tx1">
-            <a:lumMod val="75000"/>
-            <a:lumOff val="25000"/>
-          </a:schemeClr>
-        </a:solidFill>
-        <a:round/>
-      </a:ln>
-    </cs:spPr>
-  </cs:hiLoLine>
-  <cs:leaderLine>
-    <cs:lnRef idx="0"/>
-    <cs:fillRef idx="0"/>
-    <cs:effectRef idx="0"/>
-    <cs:fontRef idx="minor">
-      <a:schemeClr val="tx1"/>
-    </cs:fontRef>
-    <cs:spPr>
-      <a:ln w="9525" cap="flat" cmpd="sng" algn="ctr">
-        <a:solidFill>
-          <a:schemeClr val="tx1">
-            <a:lumMod val="35000"/>
-            <a:lumOff val="65000"/>
-          </a:schemeClr>
-        </a:solidFill>
-        <a:round/>
-      </a:ln>
-    </cs:spPr>
-  </cs:leaderLine>
-  <cs:legend>
-    <cs:lnRef idx="0"/>
-    <cs:fillRef idx="0"/>
-    <cs:effectRef idx="0"/>
-    <cs:fontRef idx="minor">
-      <a:schemeClr val="tx1">
-        <a:lumMod val="65000"/>
-        <a:lumOff val="35000"/>
-      </a:schemeClr>
-    </cs:fontRef>
-    <cs:defRPr sz="900" kern="1200"/>
-  </cs:legend>
-  <cs:plotArea mods="allowNoFillOverride allowNoLineOverride">
-    <cs:lnRef idx="0"/>
-    <cs:fillRef idx="0"/>
-    <cs:effectRef idx="0"/>
-    <cs:fontRef idx="minor">
-      <a:schemeClr val="tx1"/>
-    </cs:fontRef>
-  </cs:plotArea>
-  <cs:plotArea3D mods="allowNoFillOverride allowNoLineOverride">
-    <cs:lnRef idx="0"/>
-    <cs:fillRef idx="0"/>
-    <cs:effectRef idx="0"/>
-    <cs:fontRef idx="minor">
-      <a:schemeClr val="tx1"/>
-    </cs:fontRef>
-  </cs:plotArea3D>
-  <cs:seriesAxis>
-    <cs:lnRef idx="0"/>
-    <cs:fillRef idx="0"/>
-    <cs:effectRef idx="0"/>
-    <cs:fontRef idx="minor">
-      <a:schemeClr val="tx1">
-        <a:lumMod val="65000"/>
-        <a:lumOff val="35000"/>
-      </a:schemeClr>
-    </cs:fontRef>
-    <cs:defRPr sz="900" kern="1200"/>
-  </cs:seriesAxis>
-  <cs:seriesLine>
-    <cs:lnRef idx="0"/>
-    <cs:fillRef idx="0"/>
-    <cs:effectRef idx="0"/>
-    <cs:fontRef idx="minor">
-      <a:schemeClr val="tx1"/>
-    </cs:fontRef>
-    <cs:spPr>
-      <a:ln w="9525" cap="flat" cmpd="sng" algn="ctr">
-        <a:solidFill>
-          <a:schemeClr val="tx1">
-            <a:lumMod val="35000"/>
-            <a:lumOff val="65000"/>
-          </a:schemeClr>
-        </a:solidFill>
-        <a:round/>
-      </a:ln>
-    </cs:spPr>
-  </cs:seriesLine>
-  <cs:title>
-    <cs:lnRef idx="0"/>
-    <cs:fillRef idx="0"/>
-    <cs:effectRef idx="0"/>
-    <cs:fontRef idx="minor">
-      <a:schemeClr val="tx1">
-        <a:lumMod val="65000"/>
-        <a:lumOff val="35000"/>
-      </a:schemeClr>
-    </cs:fontRef>
-    <cs:defRPr sz="1400" b="0" kern="1200" spc="0" baseline="0"/>
-  </cs:title>
-  <cs:trendline>
-    <cs:lnRef idx="0">
-      <cs:styleClr val="auto"/>
-    </cs:lnRef>
-    <cs:fillRef idx="0"/>
-    <cs:effectRef idx="0"/>
-    <cs:fontRef idx="minor">
-      <a:schemeClr val="tx1"/>
-    </cs:fontRef>
-    <cs:spPr>
-      <a:ln w="19050" cap="rnd">
-        <a:solidFill>
-          <a:schemeClr val="phClr"/>
-        </a:solidFill>
-        <a:prstDash val="sysDot"/>
-      </a:ln>
-    </cs:spPr>
-  </cs:trendline>
-  <cs:trendlineLabel>
-    <cs:lnRef idx="0"/>
-    <cs:fillRef idx="0"/>
-    <cs:effectRef idx="0"/>
-    <cs:fontRef idx="minor">
-      <a:schemeClr val="tx1">
-        <a:lumMod val="65000"/>
-        <a:lumOff val="35000"/>
-      </a:schemeClr>
-    </cs:fontRef>
-    <cs:defRPr sz="900" kern="1200"/>
-  </cs:trendlineLabel>
-  <cs:upBar>
-    <cs:lnRef idx="0"/>
-    <cs:fillRef idx="0"/>
-    <cs:effectRef idx="0"/>
-    <cs:fontRef idx="minor">
-      <a:schemeClr val="dk1"/>
-    </cs:fontRef>
-    <cs:spPr>
-      <a:solidFill>
-        <a:schemeClr val="lt1"/>
-      </a:solidFill>
-      <a:ln w="9525">
-        <a:solidFill>
-          <a:schemeClr val="tx1">
-            <a:lumMod val="15000"/>
-            <a:lumOff val="85000"/>
-          </a:schemeClr>
-        </a:solidFill>
-      </a:ln>
-    </cs:spPr>
-  </cs:upBar>
-  <cs:valueAxis>
-    <cs:lnRef idx="0"/>
-    <cs:fillRef idx="0"/>
-    <cs:effectRef idx="0"/>
-    <cs:fontRef idx="minor">
-      <a:schemeClr val="tx1">
-        <a:lumMod val="65000"/>
-        <a:lumOff val="35000"/>
-      </a:schemeClr>
-    </cs:fontRef>
-    <cs:defRPr sz="900" kern="1200"/>
-  </cs:valueAxis>
-  <cs:wall>
-    <cs:lnRef idx="0"/>
-    <cs:fillRef idx="0"/>
-    <cs:effectRef idx="0"/>
-    <cs:fontRef idx="minor">
-      <a:schemeClr val="tx1"/>
-    </cs:fontRef>
-    <cs:spPr>
-      <a:noFill/>
-      <a:ln>
-        <a:noFill/>
-      </a:ln>
-    </cs:spPr>
-  </cs:wall>
-</cs:chartStyle>
-</file>
-
 <file path=word/theme/theme1.xml><?xml version="1.0" encoding="utf-8"?>
 <a:theme xmlns:a="http://schemas.openxmlformats.org/drawingml/2006/main" name="Office Theme">
   <a:themeElements>
@@ -23211,7 +22810,7 @@
 </file>
 
 <file path=customXml/itemProps1.xml><?xml version="1.0" encoding="utf-8"?>
-<ds:datastoreItem xmlns:ds="http://schemas.openxmlformats.org/officeDocument/2006/customXml" ds:itemID="{5FAE7302-ACA2-4BD8-B648-6EAA0CD7627A}">
+<ds:datastoreItem xmlns:ds="http://schemas.openxmlformats.org/officeDocument/2006/customXml" ds:itemID="{2711D18F-2374-4532-8F15-6AC6E981ABD7}">
   <ds:schemaRefs>
     <ds:schemaRef ds:uri="http://schemas.openxmlformats.org/officeDocument/2006/bibliography"/>
   </ds:schemaRefs>

</xml_diff>

<commit_message>
- Sửa code lệnh HTK cho giống file notes K22. - Thêm dữ liệu test (270 files train + 30 files test + NewSentences.txt) - Cập nhật báo cáo.
Nhận xét: Sau khi sửa code lệnh HTK thì em test lại kết quả không khác trước khi sửa.
</commit_message>
<xml_diff>
--- a/Lab3.22/Báo cáo.docx
+++ b/Lab3.22/Báo cáo.docx
@@ -6440,7 +6440,6 @@
       <w:r>
         <w:rPr>
           <w:noProof/>
-          <w:lang w:eastAsia="ja-JP"/>
         </w:rPr>
         <w:drawing>
           <wp:inline distT="0" distB="0" distL="0" distR="0" wp14:anchorId="736BE320" wp14:editId="750A46B4">
@@ -9331,7 +9330,43 @@
           <w:sz w:val="26"/>
           <w:szCs w:val="26"/>
         </w:rPr>
-        <w:t>LNewMap LM empty.wmap</w:t>
+        <w:t xml:space="preserve">LNewMap </w:t>
+      </w:r>
+      <w:r>
+        <w:rPr>
+          <w:rFonts w:ascii="Times New Roman" w:hAnsi="Times New Roman" w:cs="Times New Roman"/>
+          <w:i/>
+          <w:sz w:val="26"/>
+          <w:szCs w:val="26"/>
+        </w:rPr>
+        <w:t xml:space="preserve">–f WFC </w:t>
+      </w:r>
+      <w:r>
+        <w:rPr>
+          <w:rFonts w:ascii="Times New Roman" w:hAnsi="Times New Roman" w:cs="Times New Roman"/>
+          <w:i/>
+          <w:sz w:val="26"/>
+          <w:szCs w:val="26"/>
+        </w:rPr>
+        <w:t>LM</w:t>
+      </w:r>
+      <w:r>
+        <w:rPr>
+          <w:rFonts w:ascii="Times New Roman" w:hAnsi="Times New Roman" w:cs="Times New Roman"/>
+          <w:i/>
+          <w:sz w:val="26"/>
+          <w:szCs w:val="26"/>
+        </w:rPr>
+        <w:t>Name</w:t>
+      </w:r>
+      <w:r>
+        <w:rPr>
+          <w:rFonts w:ascii="Times New Roman" w:hAnsi="Times New Roman" w:cs="Times New Roman"/>
+          <w:i/>
+          <w:sz w:val="26"/>
+          <w:szCs w:val="26"/>
+        </w:rPr>
+        <w:t xml:space="preserve"> empty.wmap</w:t>
       </w:r>
     </w:p>
     <w:p>
@@ -9390,7 +9425,25 @@
           <w:sz w:val="26"/>
           <w:szCs w:val="26"/>
         </w:rPr>
-        <w:t>LGPrep -b 500000 -n 3 -d lm empty.wmap lmtrain.txt</w:t>
+        <w:t>LGPrep</w:t>
+      </w:r>
+      <w:r>
+        <w:rPr>
+          <w:rFonts w:ascii="Times New Roman" w:hAnsi="Times New Roman" w:cs="Times New Roman"/>
+          <w:i/>
+          <w:sz w:val="26"/>
+          <w:szCs w:val="26"/>
+        </w:rPr>
+        <w:t xml:space="preserve"> –T 1 –a 100000 -b 2</w:t>
+      </w:r>
+      <w:r>
+        <w:rPr>
+          <w:rFonts w:ascii="Times New Roman" w:hAnsi="Times New Roman" w:cs="Times New Roman"/>
+          <w:i/>
+          <w:sz w:val="26"/>
+          <w:szCs w:val="26"/>
+        </w:rPr>
+        <w:t>00000 -n 3 -d lm empty.wmap lmtrain.txt</w:t>
       </w:r>
     </w:p>
     <w:p>
@@ -9479,7 +9532,25 @@
           <w:sz w:val="26"/>
           <w:szCs w:val="26"/>
         </w:rPr>
-        <w:t>LBuild -c 2 0 -c 3 0 -n 3</w:t>
+        <w:t xml:space="preserve">LBuild </w:t>
+      </w:r>
+      <w:r>
+        <w:rPr>
+          <w:rFonts w:ascii="Times New Roman" w:hAnsi="Times New Roman" w:cs="Times New Roman"/>
+          <w:i/>
+          <w:sz w:val="26"/>
+          <w:szCs w:val="26"/>
+        </w:rPr>
+        <w:t xml:space="preserve">–T 1 </w:t>
+      </w:r>
+      <w:r>
+        <w:rPr>
+          <w:rFonts w:ascii="Times New Roman" w:hAnsi="Times New Roman" w:cs="Times New Roman"/>
+          <w:i/>
+          <w:sz w:val="26"/>
+          <w:szCs w:val="26"/>
+        </w:rPr>
+        <w:t>-c 2 0 -c 3 0 -n 3</w:t>
       </w:r>
       <w:r>
         <w:rPr>
@@ -10255,6 +10326,14 @@
                 <w:szCs w:val="26"/>
               </w:rPr>
             </w:pPr>
+            <w:r>
+              <w:rPr>
+                <w:rFonts w:ascii="Times New Roman" w:hAnsi="Times New Roman" w:cs="Times New Roman"/>
+                <w:sz w:val="26"/>
+                <w:szCs w:val="26"/>
+              </w:rPr>
+              <w:t>1</w:t>
+            </w:r>
           </w:p>
         </w:tc>
         <w:tc>
@@ -10273,6 +10352,14 @@
                 <w:szCs w:val="26"/>
               </w:rPr>
             </w:pPr>
+            <w:r>
+              <w:rPr>
+                <w:rFonts w:ascii="Times New Roman" w:hAnsi="Times New Roman" w:cs="Times New Roman"/>
+                <w:sz w:val="26"/>
+                <w:szCs w:val="26"/>
+              </w:rPr>
+              <w:t>29</w:t>
+            </w:r>
           </w:p>
         </w:tc>
         <w:tc>
@@ -10291,6 +10378,14 @@
                 <w:szCs w:val="26"/>
               </w:rPr>
             </w:pPr>
+            <w:r>
+              <w:rPr>
+                <w:rFonts w:ascii="Times New Roman" w:hAnsi="Times New Roman" w:cs="Times New Roman"/>
+                <w:sz w:val="26"/>
+                <w:szCs w:val="26"/>
+              </w:rPr>
+              <w:t>30</w:t>
+            </w:r>
           </w:p>
         </w:tc>
         <w:tc>
@@ -10309,6 +10404,14 @@
                 <w:szCs w:val="26"/>
               </w:rPr>
             </w:pPr>
+            <w:r>
+              <w:rPr>
+                <w:rFonts w:ascii="Times New Roman" w:hAnsi="Times New Roman" w:cs="Times New Roman"/>
+                <w:sz w:val="26"/>
+                <w:szCs w:val="26"/>
+              </w:rPr>
+              <w:t>3.33%</w:t>
+            </w:r>
           </w:p>
         </w:tc>
       </w:tr>
@@ -10798,6 +10901,14 @@
                 <w:szCs w:val="26"/>
               </w:rPr>
             </w:pPr>
+            <w:r>
+              <w:rPr>
+                <w:rFonts w:ascii="Times New Roman" w:hAnsi="Times New Roman" w:cs="Times New Roman"/>
+                <w:sz w:val="26"/>
+                <w:szCs w:val="26"/>
+              </w:rPr>
+              <w:t>1</w:t>
+            </w:r>
           </w:p>
         </w:tc>
         <w:tc>
@@ -10816,6 +10927,14 @@
                 <w:szCs w:val="26"/>
               </w:rPr>
             </w:pPr>
+            <w:r>
+              <w:rPr>
+                <w:rFonts w:ascii="Times New Roman" w:hAnsi="Times New Roman" w:cs="Times New Roman"/>
+                <w:sz w:val="26"/>
+                <w:szCs w:val="26"/>
+              </w:rPr>
+              <w:t>29</w:t>
+            </w:r>
           </w:p>
         </w:tc>
         <w:tc>
@@ -10834,6 +10953,14 @@
                 <w:szCs w:val="26"/>
               </w:rPr>
             </w:pPr>
+            <w:r>
+              <w:rPr>
+                <w:rFonts w:ascii="Times New Roman" w:hAnsi="Times New Roman" w:cs="Times New Roman"/>
+                <w:sz w:val="26"/>
+                <w:szCs w:val="26"/>
+              </w:rPr>
+              <w:t>30</w:t>
+            </w:r>
           </w:p>
         </w:tc>
         <w:tc>
@@ -10852,6 +10979,14 @@
                 <w:szCs w:val="26"/>
               </w:rPr>
             </w:pPr>
+            <w:r>
+              <w:rPr>
+                <w:rFonts w:ascii="Times New Roman" w:hAnsi="Times New Roman" w:cs="Times New Roman"/>
+                <w:sz w:val="26"/>
+                <w:szCs w:val="26"/>
+              </w:rPr>
+              <w:t>3.33%</w:t>
+            </w:r>
           </w:p>
         </w:tc>
       </w:tr>
@@ -11423,6 +11558,14 @@
                 <w:szCs w:val="26"/>
               </w:rPr>
             </w:pPr>
+            <w:r>
+              <w:rPr>
+                <w:rFonts w:ascii="Times New Roman" w:hAnsi="Times New Roman" w:cs="Times New Roman"/>
+                <w:sz w:val="26"/>
+                <w:szCs w:val="26"/>
+              </w:rPr>
+              <w:t>52</w:t>
+            </w:r>
           </w:p>
         </w:tc>
         <w:tc>
@@ -11441,6 +11584,14 @@
                 <w:szCs w:val="26"/>
               </w:rPr>
             </w:pPr>
+            <w:r>
+              <w:rPr>
+                <w:rFonts w:ascii="Times New Roman" w:hAnsi="Times New Roman" w:cs="Times New Roman"/>
+                <w:sz w:val="26"/>
+                <w:szCs w:val="26"/>
+              </w:rPr>
+              <w:t>68</w:t>
+            </w:r>
           </w:p>
         </w:tc>
         <w:tc>
@@ -11459,6 +11610,14 @@
                 <w:szCs w:val="26"/>
               </w:rPr>
             </w:pPr>
+            <w:r>
+              <w:rPr>
+                <w:rFonts w:ascii="Times New Roman" w:hAnsi="Times New Roman" w:cs="Times New Roman"/>
+                <w:sz w:val="26"/>
+                <w:szCs w:val="26"/>
+              </w:rPr>
+              <w:t>71</w:t>
+            </w:r>
           </w:p>
         </w:tc>
         <w:tc>
@@ -11477,6 +11636,14 @@
                 <w:szCs w:val="26"/>
               </w:rPr>
             </w:pPr>
+            <w:r>
+              <w:rPr>
+                <w:rFonts w:ascii="Times New Roman" w:hAnsi="Times New Roman" w:cs="Times New Roman"/>
+                <w:sz w:val="26"/>
+                <w:szCs w:val="26"/>
+              </w:rPr>
+              <w:t>0</w:t>
+            </w:r>
           </w:p>
         </w:tc>
         <w:tc>
@@ -11495,6 +11662,14 @@
                 <w:szCs w:val="26"/>
               </w:rPr>
             </w:pPr>
+            <w:r>
+              <w:rPr>
+                <w:rFonts w:ascii="Times New Roman" w:hAnsi="Times New Roman" w:cs="Times New Roman"/>
+                <w:sz w:val="26"/>
+                <w:szCs w:val="26"/>
+              </w:rPr>
+              <w:t>191</w:t>
+            </w:r>
           </w:p>
         </w:tc>
         <w:tc>
@@ -11513,6 +11688,14 @@
                 <w:szCs w:val="26"/>
               </w:rPr>
             </w:pPr>
+            <w:r>
+              <w:rPr>
+                <w:rFonts w:ascii="Times New Roman" w:hAnsi="Times New Roman" w:cs="Times New Roman"/>
+                <w:sz w:val="26"/>
+                <w:szCs w:val="26"/>
+              </w:rPr>
+              <w:t>27.23%</w:t>
+            </w:r>
           </w:p>
         </w:tc>
         <w:tc>
@@ -11531,6 +11714,14 @@
                 <w:szCs w:val="26"/>
               </w:rPr>
             </w:pPr>
+            <w:r>
+              <w:rPr>
+                <w:rFonts w:ascii="Times New Roman" w:hAnsi="Times New Roman" w:cs="Times New Roman"/>
+                <w:sz w:val="26"/>
+                <w:szCs w:val="26"/>
+              </w:rPr>
+              <w:t>27.23%</w:t>
+            </w:r>
           </w:p>
         </w:tc>
       </w:tr>
@@ -12234,6 +12425,14 @@
                 <w:szCs w:val="26"/>
               </w:rPr>
             </w:pPr>
+            <w:r>
+              <w:rPr>
+                <w:rFonts w:ascii="Times New Roman" w:hAnsi="Times New Roman" w:cs="Times New Roman"/>
+                <w:sz w:val="26"/>
+                <w:szCs w:val="26"/>
+              </w:rPr>
+              <w:t>54</w:t>
+            </w:r>
           </w:p>
         </w:tc>
         <w:tc>
@@ -12252,6 +12451,14 @@
                 <w:szCs w:val="26"/>
               </w:rPr>
             </w:pPr>
+            <w:r>
+              <w:rPr>
+                <w:rFonts w:ascii="Times New Roman" w:hAnsi="Times New Roman" w:cs="Times New Roman"/>
+                <w:sz w:val="26"/>
+                <w:szCs w:val="26"/>
+              </w:rPr>
+              <w:t>69</w:t>
+            </w:r>
           </w:p>
         </w:tc>
         <w:tc>
@@ -12270,6 +12477,14 @@
                 <w:szCs w:val="26"/>
               </w:rPr>
             </w:pPr>
+            <w:r>
+              <w:rPr>
+                <w:rFonts w:ascii="Times New Roman" w:hAnsi="Times New Roman" w:cs="Times New Roman"/>
+                <w:sz w:val="26"/>
+                <w:szCs w:val="26"/>
+              </w:rPr>
+              <w:t>68</w:t>
+            </w:r>
           </w:p>
         </w:tc>
         <w:tc>
@@ -12288,6 +12503,14 @@
                 <w:szCs w:val="26"/>
               </w:rPr>
             </w:pPr>
+            <w:r>
+              <w:rPr>
+                <w:rFonts w:ascii="Times New Roman" w:hAnsi="Times New Roman" w:cs="Times New Roman"/>
+                <w:sz w:val="26"/>
+                <w:szCs w:val="26"/>
+              </w:rPr>
+              <w:t>0</w:t>
+            </w:r>
           </w:p>
         </w:tc>
         <w:tc>
@@ -12306,6 +12529,14 @@
                 <w:szCs w:val="26"/>
               </w:rPr>
             </w:pPr>
+            <w:r>
+              <w:rPr>
+                <w:rFonts w:ascii="Times New Roman" w:hAnsi="Times New Roman" w:cs="Times New Roman"/>
+                <w:sz w:val="26"/>
+                <w:szCs w:val="26"/>
+              </w:rPr>
+              <w:t>191</w:t>
+            </w:r>
           </w:p>
         </w:tc>
         <w:tc>
@@ -12324,6 +12555,14 @@
                 <w:szCs w:val="26"/>
               </w:rPr>
             </w:pPr>
+            <w:r>
+              <w:rPr>
+                <w:rFonts w:ascii="Times New Roman" w:hAnsi="Times New Roman" w:cs="Times New Roman"/>
+                <w:sz w:val="26"/>
+                <w:szCs w:val="26"/>
+              </w:rPr>
+              <w:t>28.27%</w:t>
+            </w:r>
           </w:p>
         </w:tc>
         <w:tc>
@@ -12342,6 +12581,14 @@
                 <w:szCs w:val="26"/>
               </w:rPr>
             </w:pPr>
+            <w:r>
+              <w:rPr>
+                <w:rFonts w:ascii="Times New Roman" w:hAnsi="Times New Roman" w:cs="Times New Roman"/>
+                <w:sz w:val="26"/>
+                <w:szCs w:val="26"/>
+              </w:rPr>
+              <w:t>28.27%</w:t>
+            </w:r>
           </w:p>
         </w:tc>
       </w:tr>
@@ -13227,6 +13474,14 @@
                 <w:szCs w:val="26"/>
               </w:rPr>
             </w:pPr>
+            <w:r>
+              <w:rPr>
+                <w:rFonts w:ascii="Times New Roman" w:hAnsi="Times New Roman" w:cs="Times New Roman"/>
+                <w:sz w:val="26"/>
+                <w:szCs w:val="26"/>
+              </w:rPr>
+              <w:t>45.1310</w:t>
+            </w:r>
           </w:p>
         </w:tc>
         <w:tc>
@@ -13245,6 +13500,14 @@
                 <w:szCs w:val="26"/>
               </w:rPr>
             </w:pPr>
+            <w:r>
+              <w:rPr>
+                <w:rFonts w:ascii="Times New Roman" w:hAnsi="Times New Roman" w:cs="Times New Roman"/>
+                <w:sz w:val="26"/>
+                <w:szCs w:val="26"/>
+              </w:rPr>
+              <w:t>41.9588</w:t>
+            </w:r>
           </w:p>
         </w:tc>
       </w:tr>
@@ -13713,6 +13976,14 @@
                 <w:szCs w:val="26"/>
               </w:rPr>
             </w:pPr>
+            <w:r>
+              <w:rPr>
+                <w:rFonts w:ascii="Times New Roman" w:hAnsi="Times New Roman" w:cs="Times New Roman"/>
+                <w:sz w:val="26"/>
+                <w:szCs w:val="26"/>
+              </w:rPr>
+              <w:t>1</w:t>
+            </w:r>
           </w:p>
         </w:tc>
         <w:tc>
@@ -13731,6 +14002,14 @@
                 <w:szCs w:val="26"/>
               </w:rPr>
             </w:pPr>
+            <w:r>
+              <w:rPr>
+                <w:rFonts w:ascii="Times New Roman" w:hAnsi="Times New Roman" w:cs="Times New Roman"/>
+                <w:sz w:val="26"/>
+                <w:szCs w:val="26"/>
+              </w:rPr>
+              <w:t>29</w:t>
+            </w:r>
           </w:p>
         </w:tc>
         <w:tc>
@@ -13749,6 +14028,14 @@
                 <w:szCs w:val="26"/>
               </w:rPr>
             </w:pPr>
+            <w:r>
+              <w:rPr>
+                <w:rFonts w:ascii="Times New Roman" w:hAnsi="Times New Roman" w:cs="Times New Roman"/>
+                <w:sz w:val="26"/>
+                <w:szCs w:val="26"/>
+              </w:rPr>
+              <w:t>30</w:t>
+            </w:r>
           </w:p>
         </w:tc>
         <w:tc>
@@ -13767,6 +14054,14 @@
                 <w:szCs w:val="26"/>
               </w:rPr>
             </w:pPr>
+            <w:r>
+              <w:rPr>
+                <w:rFonts w:ascii="Times New Roman" w:hAnsi="Times New Roman" w:cs="Times New Roman"/>
+                <w:sz w:val="26"/>
+                <w:szCs w:val="26"/>
+              </w:rPr>
+              <w:t>3.33%</w:t>
+            </w:r>
           </w:p>
         </w:tc>
       </w:tr>
@@ -14256,6 +14551,14 @@
                 <w:szCs w:val="26"/>
               </w:rPr>
             </w:pPr>
+            <w:r>
+              <w:rPr>
+                <w:rFonts w:ascii="Times New Roman" w:hAnsi="Times New Roman" w:cs="Times New Roman"/>
+                <w:sz w:val="26"/>
+                <w:szCs w:val="26"/>
+              </w:rPr>
+              <w:t>1</w:t>
+            </w:r>
           </w:p>
         </w:tc>
         <w:tc>
@@ -14274,6 +14577,14 @@
                 <w:szCs w:val="26"/>
               </w:rPr>
             </w:pPr>
+            <w:r>
+              <w:rPr>
+                <w:rFonts w:ascii="Times New Roman" w:hAnsi="Times New Roman" w:cs="Times New Roman"/>
+                <w:sz w:val="26"/>
+                <w:szCs w:val="26"/>
+              </w:rPr>
+              <w:t>29</w:t>
+            </w:r>
           </w:p>
         </w:tc>
         <w:tc>
@@ -14292,6 +14603,14 @@
                 <w:szCs w:val="26"/>
               </w:rPr>
             </w:pPr>
+            <w:r>
+              <w:rPr>
+                <w:rFonts w:ascii="Times New Roman" w:hAnsi="Times New Roman" w:cs="Times New Roman"/>
+                <w:sz w:val="26"/>
+                <w:szCs w:val="26"/>
+              </w:rPr>
+              <w:t>30</w:t>
+            </w:r>
           </w:p>
         </w:tc>
         <w:tc>
@@ -14310,6 +14629,14 @@
                 <w:szCs w:val="26"/>
               </w:rPr>
             </w:pPr>
+            <w:r>
+              <w:rPr>
+                <w:rFonts w:ascii="Times New Roman" w:hAnsi="Times New Roman" w:cs="Times New Roman"/>
+                <w:sz w:val="26"/>
+                <w:szCs w:val="26"/>
+              </w:rPr>
+              <w:t>3.33%</w:t>
+            </w:r>
           </w:p>
         </w:tc>
       </w:tr>
@@ -14881,6 +15208,14 @@
                 <w:szCs w:val="26"/>
               </w:rPr>
             </w:pPr>
+            <w:r>
+              <w:rPr>
+                <w:rFonts w:ascii="Times New Roman" w:hAnsi="Times New Roman" w:cs="Times New Roman"/>
+                <w:sz w:val="26"/>
+                <w:szCs w:val="26"/>
+              </w:rPr>
+              <w:t>48</w:t>
+            </w:r>
           </w:p>
         </w:tc>
         <w:tc>
@@ -14899,6 +15234,14 @@
                 <w:szCs w:val="26"/>
               </w:rPr>
             </w:pPr>
+            <w:r>
+              <w:rPr>
+                <w:rFonts w:ascii="Times New Roman" w:hAnsi="Times New Roman" w:cs="Times New Roman"/>
+                <w:sz w:val="26"/>
+                <w:szCs w:val="26"/>
+              </w:rPr>
+              <w:t>60</w:t>
+            </w:r>
           </w:p>
         </w:tc>
         <w:tc>
@@ -14917,6 +15260,14 @@
                 <w:szCs w:val="26"/>
               </w:rPr>
             </w:pPr>
+            <w:r>
+              <w:rPr>
+                <w:rFonts w:ascii="Times New Roman" w:hAnsi="Times New Roman" w:cs="Times New Roman"/>
+                <w:sz w:val="26"/>
+                <w:szCs w:val="26"/>
+              </w:rPr>
+              <w:t>83</w:t>
+            </w:r>
           </w:p>
         </w:tc>
         <w:tc>
@@ -14935,6 +15286,14 @@
                 <w:szCs w:val="26"/>
               </w:rPr>
             </w:pPr>
+            <w:r>
+              <w:rPr>
+                <w:rFonts w:ascii="Times New Roman" w:hAnsi="Times New Roman" w:cs="Times New Roman"/>
+                <w:sz w:val="26"/>
+                <w:szCs w:val="26"/>
+              </w:rPr>
+              <w:t>0</w:t>
+            </w:r>
           </w:p>
         </w:tc>
         <w:tc>
@@ -14953,6 +15312,14 @@
                 <w:szCs w:val="26"/>
               </w:rPr>
             </w:pPr>
+            <w:r>
+              <w:rPr>
+                <w:rFonts w:ascii="Times New Roman" w:hAnsi="Times New Roman" w:cs="Times New Roman"/>
+                <w:sz w:val="26"/>
+                <w:szCs w:val="26"/>
+              </w:rPr>
+              <w:t>191</w:t>
+            </w:r>
           </w:p>
         </w:tc>
         <w:tc>
@@ -14971,6 +15338,14 @@
                 <w:szCs w:val="26"/>
               </w:rPr>
             </w:pPr>
+            <w:r>
+              <w:rPr>
+                <w:rFonts w:ascii="Times New Roman" w:hAnsi="Times New Roman" w:cs="Times New Roman"/>
+                <w:sz w:val="26"/>
+                <w:szCs w:val="26"/>
+              </w:rPr>
+              <w:t>25.13%</w:t>
+            </w:r>
           </w:p>
         </w:tc>
         <w:tc>
@@ -14989,6 +15364,14 @@
                 <w:szCs w:val="26"/>
               </w:rPr>
             </w:pPr>
+            <w:r>
+              <w:rPr>
+                <w:rFonts w:ascii="Times New Roman" w:hAnsi="Times New Roman" w:cs="Times New Roman"/>
+                <w:sz w:val="26"/>
+                <w:szCs w:val="26"/>
+              </w:rPr>
+              <w:t>25.13%</w:t>
+            </w:r>
           </w:p>
         </w:tc>
       </w:tr>
@@ -15692,6 +16075,14 @@
                 <w:szCs w:val="26"/>
               </w:rPr>
             </w:pPr>
+            <w:r>
+              <w:rPr>
+                <w:rFonts w:ascii="Times New Roman" w:hAnsi="Times New Roman" w:cs="Times New Roman"/>
+                <w:sz w:val="26"/>
+                <w:szCs w:val="26"/>
+              </w:rPr>
+              <w:t>47</w:t>
+            </w:r>
           </w:p>
         </w:tc>
         <w:tc>
@@ -15710,6 +16101,14 @@
                 <w:szCs w:val="26"/>
               </w:rPr>
             </w:pPr>
+            <w:r>
+              <w:rPr>
+                <w:rFonts w:ascii="Times New Roman" w:hAnsi="Times New Roman" w:cs="Times New Roman"/>
+                <w:sz w:val="26"/>
+                <w:szCs w:val="26"/>
+              </w:rPr>
+              <w:t>61</w:t>
+            </w:r>
           </w:p>
         </w:tc>
         <w:tc>
@@ -15728,6 +16127,14 @@
                 <w:szCs w:val="26"/>
               </w:rPr>
             </w:pPr>
+            <w:r>
+              <w:rPr>
+                <w:rFonts w:ascii="Times New Roman" w:hAnsi="Times New Roman" w:cs="Times New Roman"/>
+                <w:sz w:val="26"/>
+                <w:szCs w:val="26"/>
+              </w:rPr>
+              <w:t>83</w:t>
+            </w:r>
           </w:p>
         </w:tc>
         <w:tc>
@@ -15746,6 +16153,14 @@
                 <w:szCs w:val="26"/>
               </w:rPr>
             </w:pPr>
+            <w:r>
+              <w:rPr>
+                <w:rFonts w:ascii="Times New Roman" w:hAnsi="Times New Roman" w:cs="Times New Roman"/>
+                <w:sz w:val="26"/>
+                <w:szCs w:val="26"/>
+              </w:rPr>
+              <w:t>0</w:t>
+            </w:r>
           </w:p>
         </w:tc>
         <w:tc>
@@ -15764,6 +16179,14 @@
                 <w:szCs w:val="26"/>
               </w:rPr>
             </w:pPr>
+            <w:r>
+              <w:rPr>
+                <w:rFonts w:ascii="Times New Roman" w:hAnsi="Times New Roman" w:cs="Times New Roman"/>
+                <w:sz w:val="26"/>
+                <w:szCs w:val="26"/>
+              </w:rPr>
+              <w:t>191</w:t>
+            </w:r>
           </w:p>
         </w:tc>
         <w:tc>
@@ -15782,6 +16205,14 @@
                 <w:szCs w:val="26"/>
               </w:rPr>
             </w:pPr>
+            <w:r>
+              <w:rPr>
+                <w:rFonts w:ascii="Times New Roman" w:hAnsi="Times New Roman" w:cs="Times New Roman"/>
+                <w:sz w:val="26"/>
+                <w:szCs w:val="26"/>
+              </w:rPr>
+              <w:t>24.61%</w:t>
+            </w:r>
           </w:p>
         </w:tc>
         <w:tc>
@@ -15800,6 +16231,14 @@
                 <w:szCs w:val="26"/>
               </w:rPr>
             </w:pPr>
+            <w:r>
+              <w:rPr>
+                <w:rFonts w:ascii="Times New Roman" w:hAnsi="Times New Roman" w:cs="Times New Roman"/>
+                <w:sz w:val="26"/>
+                <w:szCs w:val="26"/>
+              </w:rPr>
+              <w:t>24.61</w:t>
+            </w:r>
           </w:p>
         </w:tc>
       </w:tr>
@@ -16369,6 +16808,16 @@
                 <w:szCs w:val="26"/>
               </w:rPr>
             </w:pPr>
+            <w:r>
+              <w:rPr>
+                <w:rFonts w:ascii="Times New Roman" w:hAnsi="Times New Roman" w:cs="Times New Roman"/>
+                <w:sz w:val="26"/>
+                <w:szCs w:val="26"/>
+              </w:rPr>
+              <w:t>347.1678</w:t>
+            </w:r>
+            <w:bookmarkStart w:id="19" w:name="_GoBack"/>
+            <w:bookmarkEnd w:id="19"/>
           </w:p>
         </w:tc>
         <w:tc>
@@ -16387,6 +16836,14 @@
                 <w:szCs w:val="26"/>
               </w:rPr>
             </w:pPr>
+            <w:r>
+              <w:rPr>
+                <w:rFonts w:ascii="Times New Roman" w:hAnsi="Times New Roman" w:cs="Times New Roman"/>
+                <w:sz w:val="26"/>
+                <w:szCs w:val="26"/>
+              </w:rPr>
+              <w:t>342.3504</w:t>
+            </w:r>
           </w:p>
         </w:tc>
       </w:tr>
@@ -16473,8 +16930,6 @@
               </w:rPr>
               <w:t>339.6240</w:t>
             </w:r>
-            <w:bookmarkStart w:id="19" w:name="_GoBack"/>
-            <w:bookmarkEnd w:id="19"/>
           </w:p>
         </w:tc>
       </w:tr>
@@ -17060,7 +17515,7 @@
             <w:sz w:val="20"/>
             <w:szCs w:val="20"/>
           </w:rPr>
-          <w:t>9</w:t>
+          <w:t>8</w:t>
         </w:r>
         <w:r>
           <w:rPr>
@@ -22810,7 +23265,7 @@
 </file>
 
 <file path=customXml/itemProps1.xml><?xml version="1.0" encoding="utf-8"?>
-<ds:datastoreItem xmlns:ds="http://schemas.openxmlformats.org/officeDocument/2006/customXml" ds:itemID="{2711D18F-2374-4532-8F15-6AC6E981ABD7}">
+<ds:datastoreItem xmlns:ds="http://schemas.openxmlformats.org/officeDocument/2006/customXml" ds:itemID="{24974137-8E1A-4266-A86E-5DA7FA4F576C}">
   <ds:schemaRefs>
     <ds:schemaRef ds:uri="http://schemas.openxmlformats.org/officeDocument/2006/bibliography"/>
   </ds:schemaRefs>

</xml_diff>